<commit_message>
doku feinschliff von linh
</commit_message>
<xml_diff>
--- a/AVPRG_Technisches Konzept.docx
+++ b/AVPRG_Technisches Konzept.docx
@@ -1,6 +1,6 @@
 
 <file path=word/document.xml><?xml version="1.0" encoding="utf-8"?>
-<w:document xmlns:wpc="http://schemas.microsoft.com/office/word/2010/wordprocessingCanvas" xmlns:mc="http://schemas.openxmlformats.org/markup-compatibility/2006" xmlns:o="urn:schemas-microsoft-com:office:office" xmlns:r="http://schemas.openxmlformats.org/officeDocument/2006/relationships" xmlns:m="http://schemas.openxmlformats.org/officeDocument/2006/math" xmlns:v="urn:schemas-microsoft-com:vml" xmlns:wp14="http://schemas.microsoft.com/office/word/2010/wordprocessingDrawing" xmlns:wp="http://schemas.openxmlformats.org/drawingml/2006/wordprocessingDrawing" xmlns:w10="urn:schemas-microsoft-com:office:word" xmlns:w="http://schemas.openxmlformats.org/wordprocessingml/2006/main" xmlns:w14="http://schemas.microsoft.com/office/word/2010/wordml" xmlns:w15="http://schemas.microsoft.com/office/word/2012/wordml" xmlns:wpg="http://schemas.microsoft.com/office/word/2010/wordprocessingGroup" xmlns:wpi="http://schemas.microsoft.com/office/word/2010/wordprocessingInk" xmlns:wne="http://schemas.microsoft.com/office/word/2006/wordml" xmlns:wps="http://schemas.microsoft.com/office/word/2010/wordprocessingShape" mc:Ignorable="w14 w15 wp14">
+<w:document xmlns:ve="http://schemas.openxmlformats.org/markup-compatibility/2006" xmlns:o="urn:schemas-microsoft-com:office:office" xmlns:r="http://schemas.openxmlformats.org/officeDocument/2006/relationships" xmlns:m="http://schemas.openxmlformats.org/officeDocument/2006/math" xmlns:v="urn:schemas-microsoft-com:vml" xmlns:wp="http://schemas.openxmlformats.org/drawingml/2006/wordprocessingDrawing" xmlns:w10="urn:schemas-microsoft-com:office:word" xmlns:w="http://schemas.openxmlformats.org/wordprocessingml/2006/main" xmlns:wne="http://schemas.microsoft.com/office/word/2006/wordml">
   <w:body>
     <w:p>
       <w:pPr>
@@ -53,31 +53,7 @@
           <w:szCs w:val="18"/>
           <w:lang w:eastAsia="de-DE"/>
         </w:rPr>
-        <w:t xml:space="preserve">Alina Böttcher, Marcel </w:t>
-      </w:r>
-      <w:proofErr w:type="spellStart"/>
-      <w:r>
-        <w:rPr>
-          <w:rFonts w:eastAsia="Times New Roman" w:cs="Arial"/>
-          <w:color w:val="000000"/>
-          <w:kern w:val="36"/>
-          <w:sz w:val="18"/>
-          <w:szCs w:val="18"/>
-          <w:lang w:eastAsia="de-DE"/>
-        </w:rPr>
-        <w:t>Plaga</w:t>
-      </w:r>
-      <w:proofErr w:type="spellEnd"/>
-      <w:r>
-        <w:rPr>
-          <w:rFonts w:eastAsia="Times New Roman" w:cs="Arial"/>
-          <w:color w:val="000000"/>
-          <w:kern w:val="36"/>
-          <w:sz w:val="18"/>
-          <w:szCs w:val="18"/>
-          <w:lang w:eastAsia="de-DE"/>
-        </w:rPr>
-        <w:t>,</w:t>
+        <w:t>Alina Böttcher, Marcel Plaga,</w:t>
       </w:r>
       <w:r>
         <w:rPr>
@@ -194,25 +170,7 @@
           <w:color w:val="000000"/>
           <w:lang w:eastAsia="de-DE"/>
         </w:rPr>
-        <w:t>Im Rahmen der Lehrveranstaltung Audio-Video-Programmierung im 5./6. Semester, welche sich im Allgemeinen mit der Programmierung von Echtzeit-Effekten im Audio- und Videobereich auseinandersetzt und sich als Wahlpflichtmodul an Media-Systems- wie auch Medientechnik-Studierende gleichermaßen richtet, sollen im Wintersemester 2016/17 in Gruppen von jeweils 4 Studierenden verschiedene Projekte unter dem Themenschwerpunkt „</w:t>
-      </w:r>
-      <w:proofErr w:type="spellStart"/>
-      <w:r>
-        <w:rPr>
-          <w:rFonts w:eastAsia="Times New Roman" w:cs="Arial"/>
-          <w:color w:val="000000"/>
-          <w:lang w:eastAsia="de-DE"/>
-        </w:rPr>
-        <w:t>Facial</w:t>
-      </w:r>
-      <w:proofErr w:type="spellEnd"/>
-      <w:r>
-        <w:rPr>
-          <w:rFonts w:eastAsia="Times New Roman" w:cs="Arial"/>
-          <w:color w:val="000000"/>
-          <w:lang w:eastAsia="de-DE"/>
-        </w:rPr>
-        <w:t xml:space="preserve"> Expression Audio Synthesizer“ umgesetzt werden. Diese sollen im Januar auf einer Ausstellung (zusammen mit der Lehrveranstaltung IT-Systeme) einem Publikum bestehend aus Studierenden, Hochschulangehörigen sowie auch Firmen vorgeführt werden.</w:t>
+        <w:t>Im Rahmen der Lehrveranstaltung Audio-Video-Programmierung im 5./6. Semester, welche sich im Allgemeinen mit der Programmierung von Echtzeit-Effekten im Audio- und Videobereich auseinandersetzt und sich als Wahlpflichtmodul an Media-Systems- wie auch Medientechnik-Studierende gleichermaßen richtet, sollen im Wintersemester 2016/17 in Gruppen von jeweils 4 Studierenden verschiedene Projekte unter dem Themenschwerpunkt „Facial Expression Audio Synthesizer“ umgesetzt werden. Diese sollen im Januar auf einer Ausstellung (zusammen mit der Lehrveranstaltung IT-Systeme) einem Publikum bestehend aus Studierenden, Hochschulangehörigen sowie auch Firmen vorgeführt werden.</w:t>
       </w:r>
     </w:p>
     <w:p>
@@ -231,43 +189,7 @@
           <w:color w:val="000000"/>
           <w:lang w:eastAsia="de-DE"/>
         </w:rPr>
-        <w:t xml:space="preserve">Als Grundlage hierfür ist anhand von Beispielen aus den Bereichen der Audiosignalerzeugung und MIDI-Steuerung sowie der Bildverarbeitung mit </w:t>
-      </w:r>
-      <w:proofErr w:type="spellStart"/>
-      <w:r>
-        <w:rPr>
-          <w:rFonts w:eastAsia="Times New Roman" w:cs="Arial"/>
-          <w:color w:val="000000"/>
-          <w:lang w:eastAsia="de-DE"/>
-        </w:rPr>
-        <w:t>OpenCV</w:t>
-      </w:r>
-      <w:proofErr w:type="spellEnd"/>
-      <w:r>
-        <w:rPr>
-          <w:rFonts w:eastAsia="Times New Roman" w:cs="Arial"/>
-          <w:color w:val="000000"/>
-          <w:lang w:eastAsia="de-DE"/>
-        </w:rPr>
-        <w:t xml:space="preserve"> eine Einführung in die Programmiersprache C++ und die Entwicklungsumgebung QT-</w:t>
-      </w:r>
-      <w:proofErr w:type="spellStart"/>
-      <w:r>
-        <w:rPr>
-          <w:rFonts w:eastAsia="Times New Roman" w:cs="Arial"/>
-          <w:color w:val="000000"/>
-          <w:lang w:eastAsia="de-DE"/>
-        </w:rPr>
-        <w:t>Creator</w:t>
-      </w:r>
-      <w:proofErr w:type="spellEnd"/>
-      <w:r>
-        <w:rPr>
-          <w:rFonts w:eastAsia="Times New Roman" w:cs="Arial"/>
-          <w:color w:val="000000"/>
-          <w:lang w:eastAsia="de-DE"/>
-        </w:rPr>
-        <w:t xml:space="preserve"> gegeben worden. Als Studienleistung zählt neben dem Projekt sowie dessen Vorführung selbst auch die Erstellung eines Theoretischen Papers, welches sich gezielt mit einer bestimmten Thematik im Bezug zur Umsetzung des Projektes auseinandersetzen soll. Ebenso ist von den Gruppen ein technisches Konzept der geplanten Projekte anzufertigen. Weiterhin soll die Vorstellung eines Prototypens eine frühzeitige Evaluierung der Umsetzung des Projektes ermöglichen.</w:t>
+        <w:t>Als Grundlage hierfür ist anhand von Beispielen aus den Bereichen der Audiosignalerzeugung und MIDI-Steuerung sowie der Bildverarbeitung mit OpenCV eine Einführung in die Programmiersprache C++ und die Entwicklungsumgebung QT-Creator gegeben worden. Als Studienleistung zählt neben dem Projekt sowie dessen Vorführung selbst auch die Erstellung eines Theoretischen Papers, welches sich gezielt mit einer bestimmten Thematik im Bezug zur Umsetzung des Projektes auseinandersetzen soll. Ebenso ist von den Gruppen ein technisches Konzept der geplanten Projekte anzufertigen. Weiterhin soll die Vorstellung eines Prototypens eine frühzeitige Evaluierung der Umsetzung des Projektes ermöglichen.</w:t>
       </w:r>
     </w:p>
     <w:p>
@@ -378,7 +300,23 @@
           <w:color w:val="000000"/>
           <w:lang w:eastAsia="de-DE"/>
         </w:rPr>
-        <w:t>s der Mund so weit wie möglich geöffnet werden muss oder auch die Augenbrauen maximal hoch und runtergezogen werden sollen. Prinzipiell kann ein neuer Nutzer die Anwendung auch ohne Kalibrierungsprozess nutzen, dieser muss dann jedoch mit einer ggf. eingeschränkten und Fehlerhaften Steuerung rechnen.</w:t>
+        <w:t xml:space="preserve">s der Mund so weit wie möglich geöffnet werden muss oder auch die Augenbrauen maximal hoch und runtergezogen werden sollen. Prinzipiell kann ein neuer Nutzer die Anwendung auch ohne Kalibrierungsprozess nutzen, dieser muss dann jedoch mit einer ggf. eingeschränkten und </w:t>
+      </w:r>
+      <w:r>
+        <w:rPr>
+          <w:rFonts w:eastAsia="Times New Roman" w:cs="Arial"/>
+          <w:color w:val="000000"/>
+          <w:lang w:eastAsia="de-DE"/>
+        </w:rPr>
+        <w:t>f</w:t>
+      </w:r>
+      <w:r>
+        <w:rPr>
+          <w:rFonts w:eastAsia="Times New Roman" w:cs="Arial"/>
+          <w:color w:val="000000"/>
+          <w:lang w:eastAsia="de-DE"/>
+        </w:rPr>
+        <w:t>ehlerhaften Steuerung rechnen.</w:t>
       </w:r>
     </w:p>
     <w:p>
@@ -416,25 +354,7 @@
           <w:color w:val="000000"/>
           <w:lang w:eastAsia="de-DE"/>
         </w:rPr>
-        <w:t xml:space="preserve">An die musikalisch eher unerfahrenen Nutzer richtet sich dabei der Sample-Modus. Hier kann der Anwender auf der Benutzeroberfläche zwischen verschieden Sample-Sets z.B. Drum-Set, </w:t>
-      </w:r>
-      <w:proofErr w:type="spellStart"/>
-      <w:r>
-        <w:rPr>
-          <w:rFonts w:eastAsia="Times New Roman" w:cs="Arial"/>
-          <w:color w:val="000000"/>
-          <w:lang w:eastAsia="de-DE"/>
-        </w:rPr>
-        <w:t>Cartoonset</w:t>
-      </w:r>
-      <w:proofErr w:type="spellEnd"/>
-      <w:r>
-        <w:rPr>
-          <w:rFonts w:eastAsia="Times New Roman" w:cs="Arial"/>
-          <w:color w:val="000000"/>
-          <w:lang w:eastAsia="de-DE"/>
-        </w:rPr>
-        <w:t xml:space="preserve"> </w:t>
+        <w:t xml:space="preserve">An die musikalisch eher unerfahrenen Nutzer richtet sich dabei der Sample-Modus. Hier kann der Anwender auf der Benutzeroberfläche zwischen verschieden Sample-Sets z.B. Drum-Set, Cartoonset </w:t>
       </w:r>
       <w:r>
         <w:rPr>
@@ -443,25 +363,7 @@
           <w:lang w:eastAsia="de-DE"/>
         </w:rPr>
         <w:lastRenderedPageBreak/>
-        <w:t xml:space="preserve">oder auch gemischte Sets wählen. Dadurch werden dann den verschiedenen </w:t>
-      </w:r>
-      <w:proofErr w:type="spellStart"/>
-      <w:r>
-        <w:rPr>
-          <w:rFonts w:eastAsia="Times New Roman" w:cs="Arial"/>
-          <w:color w:val="000000"/>
-          <w:lang w:eastAsia="de-DE"/>
-        </w:rPr>
-        <w:t>Mimiken</w:t>
-      </w:r>
-      <w:proofErr w:type="spellEnd"/>
-      <w:r>
-        <w:rPr>
-          <w:rFonts w:eastAsia="Times New Roman" w:cs="Arial"/>
-          <w:color w:val="000000"/>
-          <w:lang w:eastAsia="de-DE"/>
-        </w:rPr>
-        <w:t xml:space="preserve"> des Anwenders einzelne Samples fest zugeordnet. So wird beispielsweise wenn da</w:t>
+        <w:t>oder auch gemischte Sets wählen. Dadurch werden dann den verschiedenen Mimiken des Anwenders einzelne Samples fest zugeordnet. So wird beispielsweise wenn da</w:t>
       </w:r>
       <w:r>
         <w:rPr>
@@ -477,7 +379,55 @@
           <w:color w:val="000000"/>
           <w:lang w:eastAsia="de-DE"/>
         </w:rPr>
-        <w:t>ffnen des Mundes eine Kick-Drum abgespielt oder bei hochziehen der Augenbrauen eine Hi Hat ausgelöst. Weitere Möglichkeiten hat der Anwender hier nicht, hier liegt der Fokus vor allem auf dem rumspielen mit verschiedenen lustigen Samplesets und dem herausfinden der Zuordnung.</w:t>
+        <w:t>ffnen des Mundes eine</w:t>
+      </w:r>
+      <w:r>
+        <w:rPr>
+          <w:rFonts w:eastAsia="Times New Roman" w:cs="Arial"/>
+          <w:color w:val="000000"/>
+          <w:lang w:eastAsia="de-DE"/>
+        </w:rPr>
+        <w:t xml:space="preserve"> Kick-Drum abgespielt oder beim H</w:t>
+      </w:r>
+      <w:r>
+        <w:rPr>
+          <w:rFonts w:eastAsia="Times New Roman" w:cs="Arial"/>
+          <w:color w:val="000000"/>
+          <w:lang w:eastAsia="de-DE"/>
+        </w:rPr>
+        <w:t>ochziehen der Augenbrauen eine Hi Hat ausgelöst. Weitere Möglichkeiten hat der Anwender hier nicht, hier lie</w:t>
+      </w:r>
+      <w:r>
+        <w:rPr>
+          <w:rFonts w:eastAsia="Times New Roman" w:cs="Arial"/>
+          <w:color w:val="000000"/>
+          <w:lang w:eastAsia="de-DE"/>
+        </w:rPr>
+        <w:t>gt der Fokus vor allem auf dem R</w:t>
+      </w:r>
+      <w:r>
+        <w:rPr>
+          <w:rFonts w:eastAsia="Times New Roman" w:cs="Arial"/>
+          <w:color w:val="000000"/>
+          <w:lang w:eastAsia="de-DE"/>
+        </w:rPr>
+        <w:t>umspielen mit verschieden</w:t>
+      </w:r>
+      <w:r>
+        <w:rPr>
+          <w:rFonts w:eastAsia="Times New Roman" w:cs="Arial"/>
+          <w:color w:val="000000"/>
+          <w:lang w:eastAsia="de-DE"/>
+        </w:rPr>
+        <w:t>en lustigen Samplesets und dem H</w:t>
+      </w:r>
+      <w:r>
+        <w:rPr>
+          <w:rFonts w:eastAsia="Times New Roman" w:cs="Arial"/>
+          <w:color w:val="000000"/>
+          <w:lang w:eastAsia="de-DE"/>
+        </w:rPr>
+        <w:t>erausfinden der Zuordnung.</w:t>
       </w:r>
     </w:p>
     <w:p>
@@ -496,7 +446,23 @@
           <w:color w:val="000000"/>
           <w:lang w:eastAsia="de-DE"/>
         </w:rPr>
-        <w:t>Musikalisch bewandertere Nutzer bekommen mit dem umschalten in den Synthesizer-Modus schon interessantere Möglichkeiten zur Klangerzeugung. Hier steuern die einzelnen Elemente eines Gesichtes grundlegende Funktionen eines Audio-Synthesizers wie Oszillator-, Modulations-, Filter-, Hüllkurven- und Effektparameter. Auf der Benutzeroberfläche kann der Anwender zunächst zwischen verschiedenen Belegungen umschalten und bekommt hier auch die detaillierte Zuordnung der Gesichtselemente zu den Steuerfunktionen angezeigt. In einem zusätzlichen Fenster auf dem Bildschirm wird zudem der Synthesizer direkt eingeblendet. Hier kann der Anwender direkt auch visuell nachverfolgen wie sich die Parameter ändern. Zudem kann hier der besonders interessierte Anwender auch noch einzelne Funktionen anpassen und umschalten, wie z.B. die Signalformen, Filtertypen oder auch die Oktavlage wählen.</w:t>
+        <w:t>Musikalisch bewand</w:t>
+      </w:r>
+      <w:r>
+        <w:rPr>
+          <w:rFonts w:eastAsia="Times New Roman" w:cs="Arial"/>
+          <w:color w:val="000000"/>
+          <w:lang w:eastAsia="de-DE"/>
+        </w:rPr>
+        <w:t>ertere Nutzer bekommen mit dem U</w:t>
+      </w:r>
+      <w:r>
+        <w:rPr>
+          <w:rFonts w:eastAsia="Times New Roman" w:cs="Arial"/>
+          <w:color w:val="000000"/>
+          <w:lang w:eastAsia="de-DE"/>
+        </w:rPr>
+        <w:t>mschalten in den Synthesizer-Modus schon interessantere Möglichkeiten zur Klangerzeugung. Hier steuern die einzelnen Elemente eines Gesichtes grundlegende Funktionen eines Audio-Synthesizers wie Oszillator-, Modulations-, Filter-, Hüllkurven- und Effektparameter. Auf der Benutzeroberfläche kann der Anwender zunächst zwischen verschiedenen Belegungen umschalten und bekommt hier auch die detaillierte Zuordnung der Gesichtselemente zu den Steuerfunktionen angezeigt. In einem zusätzlichen Fenster auf dem Bildschirm wird zudem der Synthesizer direkt eingeblendet. Hier kann der Anwender direkt auch visuell nachverfolgen wie sich die Parameter ändern. Zudem kann hier der besonders interessierte Anwender auch noch einzelne Funktionen anpassen und umschalten, wie z.B. die Signalformen, Filtertypen oder auch die Oktavlage wählen.</w:t>
       </w:r>
     </w:p>
     <w:p>
@@ -641,6 +607,7 @@
       <w:pPr>
         <w:pStyle w:val="Standard1"/>
         <w:spacing w:before="0" w:beforeAutospacing="0" w:after="160" w:afterAutospacing="0" w:line="240" w:lineRule="atLeast"/>
+        <w:jc w:val="both"/>
         <w:rPr>
           <w:rFonts w:asciiTheme="minorHAnsi" w:hAnsiTheme="minorHAnsi"/>
           <w:color w:val="000000"/>
@@ -662,6 +629,7 @@
       <w:pPr>
         <w:pStyle w:val="Standard1"/>
         <w:spacing w:before="0" w:beforeAutospacing="0" w:after="160" w:afterAutospacing="0" w:line="240" w:lineRule="atLeast"/>
+        <w:jc w:val="both"/>
         <w:rPr>
           <w:rFonts w:asciiTheme="minorHAnsi" w:hAnsiTheme="minorHAnsi"/>
           <w:color w:val="000000"/>
@@ -683,6 +651,7 @@
       <w:pPr>
         <w:pStyle w:val="Standard1"/>
         <w:spacing w:before="0" w:beforeAutospacing="0" w:after="160" w:afterAutospacing="0" w:line="240" w:lineRule="atLeast"/>
+        <w:jc w:val="both"/>
         <w:rPr>
           <w:rFonts w:asciiTheme="minorHAnsi" w:hAnsiTheme="minorHAnsi"/>
           <w:color w:val="000000"/>
@@ -704,6 +673,7 @@
       <w:pPr>
         <w:pStyle w:val="Standard1"/>
         <w:spacing w:before="0" w:beforeAutospacing="0" w:after="160" w:afterAutospacing="0" w:line="240" w:lineRule="atLeast"/>
+        <w:jc w:val="both"/>
         <w:rPr>
           <w:rFonts w:asciiTheme="minorHAnsi" w:hAnsiTheme="minorHAnsi"/>
           <w:color w:val="000000"/>
@@ -737,27 +707,7 @@
           <w:sz w:val="22"/>
           <w:szCs w:val="22"/>
         </w:rPr>
-        <w:t xml:space="preserve">des Systems möglichst schnell erfolgen. Dadurch soll verhindert werden, </w:t>
-      </w:r>
-      <w:proofErr w:type="gramStart"/>
-      <w:r>
-        <w:rPr>
-          <w:rFonts w:asciiTheme="minorHAnsi" w:hAnsiTheme="minorHAnsi"/>
-          <w:color w:val="000000"/>
-          <w:sz w:val="22"/>
-          <w:szCs w:val="22"/>
-        </w:rPr>
-        <w:t>das</w:t>
-      </w:r>
-      <w:proofErr w:type="gramEnd"/>
-      <w:r>
-        <w:rPr>
-          <w:rFonts w:asciiTheme="minorHAnsi" w:hAnsiTheme="minorHAnsi"/>
-          <w:color w:val="000000"/>
-          <w:sz w:val="22"/>
-          <w:szCs w:val="22"/>
-        </w:rPr>
-        <w:t xml:space="preserve"> ein Benutzer schon drei Bewegungen weiter ist aber das Programm z.B. den Regler im Synthesizer noch nicht bewegt hat.</w:t>
+        <w:t>des Systems möglichst schnell erfolgen. Dadurch soll verhindert werden, das ein Benutzer schon drei Bewegungen weiter ist aber das Programm z.B. den Regler im Synthesizer noch nicht bewegt hat.</w:t>
       </w:r>
     </w:p>
     <w:p>
@@ -864,6 +814,7 @@
     <w:p>
       <w:pPr>
         <w:pStyle w:val="Default"/>
+        <w:jc w:val="both"/>
         <w:rPr>
           <w:rFonts w:asciiTheme="minorHAnsi" w:hAnsiTheme="minorHAnsi" w:cstheme="minorHAnsi"/>
           <w:sz w:val="22"/>
@@ -876,46 +827,14 @@
           <w:sz w:val="22"/>
           <w:szCs w:val="22"/>
         </w:rPr>
-        <w:t xml:space="preserve">Für unser Projekt benutzen wir übliche Windows Desktop-Computer sowie Windows Laptops. Es ist dringend erforderlich, dass es eine Kamera/Webcam zur Aufnahme des Gesichts gibt und dass der PC Töne ausgeben kann. Für die Entwicklung wird für das Projekt die Programmiersprache C++ und dazu die IDE QT </w:t>
-      </w:r>
-      <w:proofErr w:type="spellStart"/>
-      <w:r>
-        <w:rPr>
-          <w:rFonts w:asciiTheme="minorHAnsi" w:hAnsiTheme="minorHAnsi" w:cstheme="minorHAnsi"/>
-          <w:sz w:val="22"/>
-          <w:szCs w:val="22"/>
-        </w:rPr>
-        <w:t>Creator</w:t>
-      </w:r>
-      <w:proofErr w:type="spellEnd"/>
-      <w:r>
-        <w:rPr>
-          <w:rFonts w:asciiTheme="minorHAnsi" w:hAnsiTheme="minorHAnsi" w:cstheme="minorHAnsi"/>
-          <w:sz w:val="22"/>
-          <w:szCs w:val="22"/>
-        </w:rPr>
-        <w:t xml:space="preserve"> verwendet, da wir uns bereits in den Vorlesungen bei beidem hereingearbeitet und beschäftigt haben. Eine Limitierung des QT </w:t>
-      </w:r>
-      <w:proofErr w:type="spellStart"/>
-      <w:r>
-        <w:rPr>
-          <w:rFonts w:asciiTheme="minorHAnsi" w:hAnsiTheme="minorHAnsi" w:cstheme="minorHAnsi"/>
-          <w:sz w:val="22"/>
-          <w:szCs w:val="22"/>
-        </w:rPr>
-        <w:t>Creators</w:t>
-      </w:r>
-      <w:proofErr w:type="spellEnd"/>
-      <w:r>
-        <w:rPr>
-          <w:rFonts w:asciiTheme="minorHAnsi" w:hAnsiTheme="minorHAnsi" w:cstheme="minorHAnsi"/>
-          <w:sz w:val="22"/>
-          <w:szCs w:val="22"/>
-        </w:rPr>
-        <w:t xml:space="preserve"> gegenüber anderen IDEs wie zum Beispiel Microsoft Visual Studio ist vor allem, dass der Debugger weniger gut funktioniert und wenig bei der Entwicklung des Projekts hilft. Im Moment sehen wir noch nicht so ein großes Problem darin. Aber im Laufe der Zeit wird sich zeigen, ob das für das Projekt ein größeres Hindernis darstellt und man deswegen zusätzlich eine andere IDE zum Debuggen verwenden müsste. </w:t>
-      </w:r>
-    </w:p>
-    <w:p/>
+        <w:t xml:space="preserve">Für unser Projekt benutzen wir übliche Windows Desktop-Computer sowie Windows Laptops. Es ist dringend erforderlich, dass es eine Kamera/Webcam zur Aufnahme des Gesichts gibt und dass der PC Töne ausgeben kann. Für die Entwicklung wird für das Projekt die Programmiersprache C++ und dazu die IDE QT Creator verwendet, da wir uns bereits in den Vorlesungen bei beidem hereingearbeitet und beschäftigt haben. Eine Limitierung des QT Creators gegenüber anderen IDEs wie zum Beispiel Microsoft Visual Studio ist vor allem, dass der Debugger weniger gut funktioniert und wenig bei der Entwicklung des Projekts hilft. Im Moment sehen wir noch nicht so ein großes Problem darin. Aber im Laufe der Zeit wird sich zeigen, ob das für das Projekt ein größeres Hindernis darstellt und man deswegen zusätzlich eine andere IDE zum Debuggen verwenden müsste. </w:t>
+      </w:r>
+    </w:p>
+    <w:p>
+      <w:pPr>
+        <w:jc w:val="both"/>
+      </w:pPr>
+    </w:p>
     <w:p>
       <w:pPr>
         <w:pStyle w:val="Standard1"/>
@@ -957,27 +876,7 @@
           <w:sz w:val="22"/>
           <w:szCs w:val="22"/>
         </w:rPr>
-        <w:t xml:space="preserve">Für die Übertragung der Audiosteuerparameter soll hier Open Sound Control (OSC) verwendet werden, da es zum einen MIDI immer weiter ablöst und an vielen Stellen bereits Standard bei der Übertragung von Audiosteuerungsdaten ist und zum anderen speziell für die Echtzeitverarbeitung entwickelt wurde. Im Gegensatz zu MIDI kann OSC auch über das Netzwerk übertragen werden, was ggf. ein Vorteil sein kann wenn ein PC für die Gesichtserkennung und einen weiterer für die Audioausgabe erforderlich würde. Auch kann die Unterstützung von Gleitkommazahlen und die Möglichkeit der größeren Datentypen einen weiteren Vorteil darstellen um gewisse Parameter besonders </w:t>
-      </w:r>
-      <w:proofErr w:type="spellStart"/>
-      <w:r>
-        <w:rPr>
-          <w:rFonts w:asciiTheme="minorHAnsi" w:hAnsiTheme="minorHAnsi" w:cs="Arial"/>
-          <w:color w:val="000000"/>
-          <w:sz w:val="22"/>
-          <w:szCs w:val="22"/>
-        </w:rPr>
-        <w:t>feinschrittig</w:t>
-      </w:r>
-      <w:proofErr w:type="spellEnd"/>
-      <w:r>
-        <w:rPr>
-          <w:rFonts w:asciiTheme="minorHAnsi" w:hAnsiTheme="minorHAnsi" w:cs="Arial"/>
-          <w:color w:val="000000"/>
-          <w:sz w:val="22"/>
-          <w:szCs w:val="22"/>
-        </w:rPr>
-        <w:t xml:space="preserve"> weitergeben zu können.</w:t>
+        <w:t>Für die Übertragung der Audiosteuerparameter soll hier Open Sound Control (OSC) verwendet werden, da es zum einen MIDI immer weiter ablöst und an vielen Stellen bereits Standard bei der Übertragung von Audiosteuerungsdaten ist und zum anderen speziell für die Echtzeitverarbeitung entwickelt wurde. Im Gegensatz zu MIDI kann OSC auch über das Netzwerk übertragen werden, was ggf. ein Vorteil sein kann wenn ein PC für die Gesichtserkennung und einen weiterer für die Audioausgabe erforderlich würde. Auch kann die Unterstützung von Gleitkommazahlen und die Möglichkeit der größeren Datentypen einen weiteren Vorteil darstellen um gewisse Parameter besonders feinschrittig weitergeben zu können.</w:t>
       </w:r>
     </w:p>
     <w:p>
@@ -1063,43 +962,7 @@
           <w:color w:val="000000"/>
           <w:lang w:eastAsia="de-DE"/>
         </w:rPr>
-        <w:t xml:space="preserve">Über ein C++-Programm sollen die extrahierten Steuerparameter von der Gesichtserkennung in OSC-Nachrichten verpackt werden und an einen </w:t>
-      </w:r>
-      <w:proofErr w:type="spellStart"/>
-      <w:r>
-        <w:rPr>
-          <w:rFonts w:eastAsia="Times New Roman" w:cs="Arial"/>
-          <w:color w:val="000000"/>
-          <w:lang w:eastAsia="de-DE"/>
-        </w:rPr>
-        <w:t>PureData</w:t>
-      </w:r>
-      <w:proofErr w:type="spellEnd"/>
-      <w:r>
-        <w:rPr>
-          <w:rFonts w:eastAsia="Times New Roman" w:cs="Arial"/>
-          <w:color w:val="000000"/>
-          <w:lang w:eastAsia="de-DE"/>
-        </w:rPr>
-        <w:t xml:space="preserve">-Patch mit dem Synthesizer weitergeleitet werden. Dafür wird in C++ die </w:t>
-      </w:r>
-      <w:proofErr w:type="spellStart"/>
-      <w:r>
-        <w:rPr>
-          <w:rFonts w:eastAsia="Times New Roman" w:cs="Arial"/>
-          <w:color w:val="000000"/>
-          <w:lang w:eastAsia="de-DE"/>
-        </w:rPr>
-        <w:t>Oscpack</w:t>
-      </w:r>
-      <w:proofErr w:type="spellEnd"/>
-      <w:r>
-        <w:rPr>
-          <w:rFonts w:eastAsia="Times New Roman" w:cs="Arial"/>
-          <w:color w:val="000000"/>
-          <w:lang w:eastAsia="de-DE"/>
-        </w:rPr>
-        <w:t>-Bibliothek genutzt, welche alle wichtigen Funktionen für das Erstellen von OSC-Nachrichten enthält.</w:t>
+        <w:t>Über ein C++-Programm sollen die extrahierten Steuerparameter von der Gesichtserkennung in OSC-Nachrichten verpackt werden und an einen PureData-Patch mit dem Synthesizer weitergeleitet werden. Dafür wird in C++ die Oscpack-Bibliothek genutzt, welche alle wichtigen Funktionen für das Erstellen von OSC-Nachrichten enthält.</w:t>
       </w:r>
     </w:p>
     <w:p>
@@ -1179,18 +1042,32 @@
         <w:jc w:val="both"/>
         <w:rPr>
           <w:rFonts w:eastAsia="Times New Roman" w:cs="Arial"/>
-          <w:color w:val="000000"/>
-          <w:lang w:eastAsia="de-DE"/>
-        </w:rPr>
-      </w:pPr>
-      <w:r>
-        <w:rPr>
-          <w:rFonts w:eastAsia="Times New Roman" w:cs="Arial"/>
           <w:b/>
           <w:bCs/>
           <w:color w:val="000000"/>
           <w:lang w:eastAsia="de-DE"/>
         </w:rPr>
+      </w:pPr>
+    </w:p>
+    <w:p>
+      <w:pPr>
+        <w:spacing w:line="280" w:lineRule="atLeast"/>
+        <w:jc w:val="both"/>
+        <w:rPr>
+          <w:rFonts w:eastAsia="Times New Roman" w:cs="Arial"/>
+          <w:color w:val="000000"/>
+          <w:lang w:eastAsia="de-DE"/>
+        </w:rPr>
+      </w:pPr>
+      <w:r>
+        <w:rPr>
+          <w:rFonts w:eastAsia="Times New Roman" w:cs="Arial"/>
+          <w:b/>
+          <w:bCs/>
+          <w:color w:val="000000"/>
+          <w:lang w:eastAsia="de-DE"/>
+        </w:rPr>
+        <w:lastRenderedPageBreak/>
         <w:t>Oszillatoren:</w:t>
       </w:r>
     </w:p>
@@ -1203,7 +1080,7 @@
           <w:bottom w:w="15" w:type="dxa"/>
           <w:right w:w="15" w:type="dxa"/>
         </w:tblCellMar>
-        <w:tblLook w:val="04A0" w:firstRow="1" w:lastRow="0" w:firstColumn="1" w:lastColumn="0" w:noHBand="0" w:noVBand="1"/>
+        <w:tblLook w:val="04A0"/>
       </w:tblPr>
       <w:tblGrid>
         <w:gridCol w:w="3120"/>
@@ -1239,7 +1116,6 @@
                 <w:rFonts w:eastAsia="Times New Roman" w:cs="Times New Roman"/>
                 <w:lang w:eastAsia="de-DE"/>
               </w:rPr>
-              <w:lastRenderedPageBreak/>
               <w:t>Oszillator 1</w:t>
             </w:r>
           </w:p>
@@ -1350,21 +1226,12 @@
                 <w:lang w:eastAsia="de-DE"/>
               </w:rPr>
             </w:pPr>
-            <w:proofErr w:type="spellStart"/>
-            <w:r>
-              <w:rPr>
-                <w:rFonts w:eastAsia="Times New Roman" w:cs="Times New Roman"/>
-                <w:lang w:eastAsia="de-DE"/>
-              </w:rPr>
-              <w:t>Waveform</w:t>
-            </w:r>
-            <w:proofErr w:type="spellEnd"/>
-            <w:r>
-              <w:rPr>
-                <w:rFonts w:eastAsia="Times New Roman" w:cs="Times New Roman"/>
-                <w:lang w:eastAsia="de-DE"/>
-              </w:rPr>
-              <w:t xml:space="preserve"> (Sinus, Rechteck, Dreieck, S</w:t>
+            <w:r>
+              <w:rPr>
+                <w:rFonts w:eastAsia="Times New Roman" w:cs="Times New Roman"/>
+                <w:lang w:eastAsia="de-DE"/>
+              </w:rPr>
+              <w:t>Waveform (Sinus, Rechteck, Dreieck, S</w:t>
             </w:r>
             <w:r>
               <w:rPr>
@@ -1522,7 +1389,7 @@
           <w:bottom w:w="15" w:type="dxa"/>
           <w:right w:w="15" w:type="dxa"/>
         </w:tblCellMar>
-        <w:tblLook w:val="04A0" w:firstRow="1" w:lastRow="0" w:firstColumn="1" w:lastColumn="0" w:noHBand="0" w:noVBand="1"/>
+        <w:tblLook w:val="04A0"/>
       </w:tblPr>
       <w:tblGrid>
         <w:gridCol w:w="6525"/>
@@ -1720,7 +1587,7 @@
           <w:bottom w:w="15" w:type="dxa"/>
           <w:right w:w="15" w:type="dxa"/>
         </w:tblCellMar>
-        <w:tblLook w:val="04A0" w:firstRow="1" w:lastRow="0" w:firstColumn="1" w:lastColumn="0" w:noHBand="0" w:noVBand="1"/>
+        <w:tblLook w:val="04A0"/>
       </w:tblPr>
       <w:tblGrid>
         <w:gridCol w:w="3120"/>
@@ -1756,33 +1623,8 @@
                 <w:rFonts w:eastAsia="Times New Roman" w:cs="Times New Roman"/>
                 <w:lang w:eastAsia="de-DE"/>
               </w:rPr>
-              <w:t xml:space="preserve">Low </w:t>
-            </w:r>
-            <w:proofErr w:type="spellStart"/>
-            <w:r>
-              <w:rPr>
-                <w:rFonts w:eastAsia="Times New Roman" w:cs="Times New Roman"/>
-                <w:lang w:eastAsia="de-DE"/>
-              </w:rPr>
-              <w:t>Frequency</w:t>
-            </w:r>
-            <w:proofErr w:type="spellEnd"/>
-            <w:r>
-              <w:rPr>
-                <w:rFonts w:eastAsia="Times New Roman" w:cs="Times New Roman"/>
-                <w:lang w:eastAsia="de-DE"/>
-              </w:rPr>
-              <w:t xml:space="preserve"> </w:t>
-            </w:r>
-            <w:proofErr w:type="spellStart"/>
-            <w:r>
-              <w:rPr>
-                <w:rFonts w:eastAsia="Times New Roman" w:cs="Times New Roman"/>
-                <w:lang w:eastAsia="de-DE"/>
-              </w:rPr>
-              <w:t>Oscillator</w:t>
-            </w:r>
-            <w:proofErr w:type="spellEnd"/>
+              <w:t>Low Frequency Oscillator</w:t>
+            </w:r>
           </w:p>
         </w:tc>
         <w:tc>
@@ -2034,7 +1876,7 @@
           <w:bottom w:w="15" w:type="dxa"/>
           <w:right w:w="15" w:type="dxa"/>
         </w:tblCellMar>
-        <w:tblLook w:val="04A0" w:firstRow="1" w:lastRow="0" w:firstColumn="1" w:lastColumn="0" w:noHBand="0" w:noVBand="1"/>
+        <w:tblLook w:val="04A0"/>
       </w:tblPr>
       <w:tblGrid>
         <w:gridCol w:w="6510"/>
@@ -2135,17 +1977,8 @@
                 <w:rFonts w:eastAsia="Times New Roman" w:cs="Arial"/>
                 <w:lang w:eastAsia="de-DE"/>
               </w:rPr>
-              <w:t xml:space="preserve">Resonanzfrequenz </w:t>
-            </w:r>
-            <w:proofErr w:type="spellStart"/>
-            <w:r>
-              <w:rPr>
-                <w:rFonts w:eastAsia="Times New Roman" w:cs="Arial"/>
-                <w:lang w:eastAsia="de-DE"/>
-              </w:rPr>
-              <w:t>zuordbar</w:t>
-            </w:r>
-            <w:proofErr w:type="spellEnd"/>
+              <w:t>Resonanzfrequenz zuordbar</w:t>
+            </w:r>
           </w:p>
         </w:tc>
       </w:tr>
@@ -2199,7 +2032,7 @@
           <w:bottom w:w="15" w:type="dxa"/>
           <w:right w:w="15" w:type="dxa"/>
         </w:tblCellMar>
-        <w:tblLook w:val="04A0" w:firstRow="1" w:lastRow="0" w:firstColumn="1" w:lastColumn="0" w:noHBand="0" w:noVBand="1"/>
+        <w:tblLook w:val="04A0"/>
       </w:tblPr>
       <w:tblGrid>
         <w:gridCol w:w="6510"/>
@@ -2362,7 +2195,6 @@
                 <w:lang w:eastAsia="de-DE"/>
               </w:rPr>
             </w:pPr>
-            <w:proofErr w:type="spellStart"/>
             <w:r>
               <w:rPr>
                 <w:rFonts w:eastAsia="Times New Roman" w:cs="Times New Roman"/>
@@ -2370,7 +2202,6 @@
               </w:rPr>
               <w:t>Reverb</w:t>
             </w:r>
-            <w:proofErr w:type="spellEnd"/>
           </w:p>
         </w:tc>
       </w:tr>
@@ -2468,161 +2299,32 @@
       <w:pPr>
         <w:pStyle w:val="default0"/>
         <w:spacing w:before="0" w:beforeAutospacing="0" w:after="0" w:afterAutospacing="0" w:line="240" w:lineRule="atLeast"/>
-        <w:rPr>
-          <w:rFonts w:asciiTheme="minorHAnsi" w:hAnsiTheme="minorHAnsi"/>
-          <w:color w:val="000000"/>
-          <w:sz w:val="22"/>
-          <w:szCs w:val="22"/>
-        </w:rPr>
-      </w:pPr>
-      <w:r>
-        <w:rPr>
-          <w:rFonts w:asciiTheme="minorHAnsi" w:hAnsiTheme="minorHAnsi"/>
-          <w:color w:val="000000"/>
-          <w:sz w:val="22"/>
-          <w:szCs w:val="22"/>
-        </w:rPr>
-        <w:t xml:space="preserve">Damit die Frames von der Webcam erfasst, wiedergegeben und bearbeitet werden können, wird die freie Programmbibliothek </w:t>
-      </w:r>
-      <w:proofErr w:type="spellStart"/>
-      <w:r>
-        <w:rPr>
-          <w:rFonts w:asciiTheme="minorHAnsi" w:hAnsiTheme="minorHAnsi"/>
-          <w:color w:val="000000"/>
-          <w:sz w:val="22"/>
-          <w:szCs w:val="22"/>
-        </w:rPr>
-        <w:t>OpenCV</w:t>
-      </w:r>
-      <w:proofErr w:type="spellEnd"/>
-      <w:r>
-        <w:rPr>
-          <w:rFonts w:asciiTheme="minorHAnsi" w:hAnsiTheme="minorHAnsi"/>
-          <w:color w:val="000000"/>
-          <w:sz w:val="22"/>
-          <w:szCs w:val="22"/>
-        </w:rPr>
-        <w:t xml:space="preserve"> verwendet. Für die Gesichtserkennung (Face </w:t>
-      </w:r>
-      <w:proofErr w:type="spellStart"/>
-      <w:r>
-        <w:rPr>
-          <w:rFonts w:asciiTheme="minorHAnsi" w:hAnsiTheme="minorHAnsi"/>
-          <w:color w:val="000000"/>
-          <w:sz w:val="22"/>
-          <w:szCs w:val="22"/>
-        </w:rPr>
-        <w:t>Detection</w:t>
-      </w:r>
-      <w:proofErr w:type="spellEnd"/>
-      <w:r>
-        <w:rPr>
-          <w:rFonts w:asciiTheme="minorHAnsi" w:hAnsiTheme="minorHAnsi"/>
-          <w:color w:val="000000"/>
-          <w:sz w:val="22"/>
-          <w:szCs w:val="22"/>
-        </w:rPr>
-        <w:t xml:space="preserve">) sowie die Punkteerkennung auf dem Gesicht (Face Point </w:t>
-      </w:r>
-      <w:proofErr w:type="spellStart"/>
-      <w:r>
-        <w:rPr>
-          <w:rFonts w:asciiTheme="minorHAnsi" w:hAnsiTheme="minorHAnsi"/>
-          <w:color w:val="000000"/>
-          <w:sz w:val="22"/>
-          <w:szCs w:val="22"/>
-        </w:rPr>
-        <w:t>Localization</w:t>
-      </w:r>
-      <w:proofErr w:type="spellEnd"/>
-      <w:r>
-        <w:rPr>
-          <w:rFonts w:asciiTheme="minorHAnsi" w:hAnsiTheme="minorHAnsi"/>
-          <w:color w:val="000000"/>
-          <w:sz w:val="22"/>
-          <w:szCs w:val="22"/>
-        </w:rPr>
-        <w:t xml:space="preserve">) standen mehrere Bibliotheken/Frameworks zur Auswahl, wie das </w:t>
-      </w:r>
-      <w:proofErr w:type="spellStart"/>
-      <w:r>
-        <w:rPr>
-          <w:rFonts w:asciiTheme="minorHAnsi" w:hAnsiTheme="minorHAnsi"/>
-          <w:color w:val="000000"/>
-          <w:sz w:val="22"/>
-          <w:szCs w:val="22"/>
-        </w:rPr>
-        <w:t>Flandmark</w:t>
-      </w:r>
-      <w:proofErr w:type="spellEnd"/>
-      <w:r>
-        <w:rPr>
-          <w:rFonts w:asciiTheme="minorHAnsi" w:hAnsiTheme="minorHAnsi"/>
-          <w:color w:val="000000"/>
-          <w:sz w:val="22"/>
-          <w:szCs w:val="22"/>
-        </w:rPr>
-        <w:t xml:space="preserve"> Point </w:t>
-      </w:r>
-      <w:proofErr w:type="spellStart"/>
-      <w:r>
-        <w:rPr>
-          <w:rFonts w:asciiTheme="minorHAnsi" w:hAnsiTheme="minorHAnsi"/>
-          <w:color w:val="000000"/>
-          <w:sz w:val="22"/>
-          <w:szCs w:val="22"/>
-        </w:rPr>
-        <w:t>Detector</w:t>
-      </w:r>
-      <w:proofErr w:type="spellEnd"/>
-      <w:r>
-        <w:rPr>
-          <w:rFonts w:asciiTheme="minorHAnsi" w:hAnsiTheme="minorHAnsi"/>
-          <w:color w:val="000000"/>
-          <w:sz w:val="22"/>
-          <w:szCs w:val="22"/>
-        </w:rPr>
-        <w:t xml:space="preserve">, das CLM-Framework oder ebenfalls </w:t>
-      </w:r>
-      <w:proofErr w:type="spellStart"/>
-      <w:r>
-        <w:rPr>
-          <w:rFonts w:asciiTheme="minorHAnsi" w:hAnsiTheme="minorHAnsi"/>
-          <w:color w:val="000000"/>
-          <w:sz w:val="22"/>
-          <w:szCs w:val="22"/>
-        </w:rPr>
-        <w:t>OpenCV</w:t>
-      </w:r>
-      <w:proofErr w:type="spellEnd"/>
-      <w:r>
-        <w:rPr>
-          <w:rFonts w:asciiTheme="minorHAnsi" w:hAnsiTheme="minorHAnsi"/>
-          <w:color w:val="000000"/>
-          <w:sz w:val="22"/>
-          <w:szCs w:val="22"/>
-        </w:rPr>
-        <w:t xml:space="preserve">. Letztendlich fiel die Wahl auf </w:t>
-      </w:r>
-      <w:proofErr w:type="spellStart"/>
-      <w:r>
-        <w:rPr>
-          <w:rFonts w:asciiTheme="minorHAnsi" w:hAnsiTheme="minorHAnsi"/>
-          <w:color w:val="000000"/>
-          <w:sz w:val="22"/>
-          <w:szCs w:val="22"/>
-        </w:rPr>
-        <w:t>Dlib</w:t>
-      </w:r>
-      <w:proofErr w:type="spellEnd"/>
-      <w:r>
-        <w:rPr>
-          <w:rFonts w:asciiTheme="minorHAnsi" w:hAnsiTheme="minorHAnsi"/>
-          <w:color w:val="000000"/>
-          <w:sz w:val="22"/>
-          <w:szCs w:val="22"/>
-        </w:rPr>
-        <w:t>, die zwar weniger bietet als andere Frameworks, jedoch für die Gesich</w:t>
+        <w:jc w:val="both"/>
+        <w:rPr>
+          <w:rFonts w:asciiTheme="minorHAnsi" w:hAnsiTheme="minorHAnsi"/>
+          <w:color w:val="000000"/>
+          <w:sz w:val="22"/>
+          <w:szCs w:val="22"/>
+        </w:rPr>
+      </w:pPr>
+      <w:r>
+        <w:rPr>
+          <w:rFonts w:asciiTheme="minorHAnsi" w:hAnsiTheme="minorHAnsi"/>
+          <w:color w:val="000000"/>
+          <w:sz w:val="22"/>
+          <w:szCs w:val="22"/>
+        </w:rPr>
+        <w:t xml:space="preserve">Damit die Frames von der Webcam erfasst, wiedergegeben und bearbeitet werden können, wird die freie Programmbibliothek OpenCV verwendet. Für die Gesichtserkennung (Face Detection) sowie die Punkteerkennung auf dem Gesicht (Face Point Localization) standen mehrere Bibliotheken/Frameworks zur Auswahl, wie das Flandmark Point Detector, das CLM-Framework oder ebenfalls OpenCV. Letztendlich fiel die Wahl auf Dlib, die zwar weniger bietet als andere </w:t>
+      </w:r>
+      <w:r>
+        <w:rPr>
+          <w:rFonts w:asciiTheme="minorHAnsi" w:hAnsiTheme="minorHAnsi"/>
+          <w:color w:val="000000"/>
+          <w:sz w:val="22"/>
+          <w:szCs w:val="22"/>
+        </w:rPr>
+        <w:lastRenderedPageBreak/>
+        <w:t>Frameworks, jedoch für die Gesich</w:t>
       </w:r>
       <w:r>
         <w:rPr>
@@ -2647,23 +2349,36 @@
       <w:pPr>
         <w:pStyle w:val="default0"/>
         <w:spacing w:before="0" w:beforeAutospacing="0" w:after="0" w:afterAutospacing="0" w:line="240" w:lineRule="atLeast"/>
-        <w:rPr>
-          <w:rFonts w:asciiTheme="minorHAnsi" w:hAnsiTheme="minorHAnsi"/>
-          <w:b/>
-          <w:color w:val="000000"/>
-          <w:sz w:val="22"/>
-          <w:szCs w:val="22"/>
-        </w:rPr>
-      </w:pPr>
-      <w:r>
-        <w:rPr>
-          <w:rFonts w:asciiTheme="minorHAnsi" w:hAnsiTheme="minorHAnsi"/>
-          <w:b/>
-          <w:color w:val="000000"/>
-          <w:sz w:val="22"/>
-          <w:szCs w:val="22"/>
-        </w:rPr>
-        <w:lastRenderedPageBreak/>
+        <w:jc w:val="both"/>
+        <w:rPr>
+          <w:rFonts w:asciiTheme="minorHAnsi" w:hAnsiTheme="minorHAnsi"/>
+          <w:color w:val="000000"/>
+          <w:sz w:val="22"/>
+          <w:szCs w:val="22"/>
+        </w:rPr>
+      </w:pPr>
+    </w:p>
+    <w:p>
+      <w:pPr>
+        <w:pStyle w:val="default0"/>
+        <w:spacing w:before="0" w:beforeAutospacing="0" w:after="0" w:afterAutospacing="0" w:line="240" w:lineRule="atLeast"/>
+        <w:jc w:val="both"/>
+        <w:rPr>
+          <w:rFonts w:asciiTheme="minorHAnsi" w:hAnsiTheme="minorHAnsi"/>
+          <w:b/>
+          <w:color w:val="000000"/>
+          <w:sz w:val="22"/>
+          <w:szCs w:val="22"/>
+        </w:rPr>
+      </w:pPr>
+      <w:r>
+        <w:rPr>
+          <w:rFonts w:asciiTheme="minorHAnsi" w:hAnsiTheme="minorHAnsi"/>
+          <w:b/>
+          <w:color w:val="000000"/>
+          <w:sz w:val="22"/>
+          <w:szCs w:val="22"/>
+        </w:rPr>
         <w:t>Interpretation der Land</w:t>
       </w:r>
       <w:r>
@@ -2683,26 +2398,22 @@
       <w:pPr>
         <w:pStyle w:val="default0"/>
         <w:spacing w:before="0" w:beforeAutospacing="0" w:after="0" w:afterAutospacing="0" w:line="240" w:lineRule="atLeast"/>
-        <w:rPr>
-          <w:rFonts w:asciiTheme="minorHAnsi" w:hAnsiTheme="minorHAnsi"/>
-          <w:b/>
-          <w:color w:val="000000"/>
-          <w:sz w:val="22"/>
-          <w:szCs w:val="22"/>
-        </w:rPr>
-      </w:pPr>
-    </w:p>
-    <w:p>
-      <w:r>
-        <w:t xml:space="preserve">Nach der Erkennung der Landmarks können wir über die  </w:t>
-      </w:r>
-      <w:proofErr w:type="spellStart"/>
-      <w:r>
-        <w:t>shape</w:t>
-      </w:r>
-      <w:proofErr w:type="spellEnd"/>
-      <w:r>
-        <w:t>()-Funktion die verschiedenen Koordinaten unserer Schlüsselpositionen abfragen und aus ihnen unsere Parameter berechnen. So setzt sich in unserem Modell der Augenbereich aus jeweils 6 Landmarks zusammen. Aus der Entfernung der Punkte werden wir so den Öffnungsgrad der Gesichtspartie ermitteln. Diese Methode lässt sich auf die Mund- und Augenpartien anwenden</w:t>
+        <w:jc w:val="both"/>
+        <w:rPr>
+          <w:rFonts w:asciiTheme="minorHAnsi" w:hAnsiTheme="minorHAnsi"/>
+          <w:b/>
+          <w:color w:val="000000"/>
+          <w:sz w:val="22"/>
+          <w:szCs w:val="22"/>
+        </w:rPr>
+      </w:pPr>
+    </w:p>
+    <w:p>
+      <w:pPr>
+        <w:jc w:val="both"/>
+      </w:pPr>
+      <w:r>
+        <w:t>Nach der Erkennung der Landmarks können wir über die  shape()-Funktion die verschiedenen Koordinaten unserer Schlüsselpositionen abfragen und aus ihnen unsere Parameter berechnen. So setzt sich in unserem Modell der Augenbereich aus jeweils 6 Landmarks zusammen. Aus der Entfernung der Punkte werden wir so den Öffnungsgrad der Gesichtspartie ermitteln. Diese Methode lässt sich auf die Mund- und Augenpartien anwenden</w:t>
       </w:r>
       <w:r>
         <w:t>. Für die Augenbrauen müssen wir dann die Nasenrücken als festen Ankerpunkt für die Positionsermittlung verwenden. Um Fehler bei stark variierenden Gesichtern zu vermeiden ist eine kurze Kalibrierung vor der Verwendung unserer Anwendung geplant in der unsere Parameter als Vergleichswerte für den neutralen Gesichtsausdruck des Nutzers berechnet und gespeichert werden.</w:t>
@@ -2710,6 +2421,7 @@
     </w:p>
     <w:p>
       <w:pPr>
+        <w:jc w:val="both"/>
         <w:rPr>
           <w:rStyle w:val="defaultchar"/>
         </w:rPr>
@@ -2719,6 +2431,7 @@
       <w:pPr>
         <w:pStyle w:val="default0"/>
         <w:spacing w:before="0" w:beforeAutospacing="0" w:after="0" w:afterAutospacing="0" w:line="240" w:lineRule="atLeast"/>
+        <w:jc w:val="both"/>
         <w:rPr>
           <w:rFonts w:asciiTheme="minorHAnsi" w:hAnsiTheme="minorHAnsi"/>
           <w:color w:val="000000"/>
@@ -2767,6 +2480,7 @@
       <w:pPr>
         <w:pStyle w:val="Standard1"/>
         <w:spacing w:before="0" w:beforeAutospacing="0" w:after="200" w:afterAutospacing="0" w:line="260" w:lineRule="atLeast"/>
+        <w:jc w:val="both"/>
         <w:rPr>
           <w:rFonts w:asciiTheme="minorHAnsi" w:hAnsiTheme="minorHAnsi"/>
           <w:color w:val="000000"/>
@@ -2788,6 +2502,7 @@
       <w:pPr>
         <w:pStyle w:val="Standard1"/>
         <w:spacing w:before="0" w:beforeAutospacing="0" w:after="0" w:afterAutospacing="0" w:line="240" w:lineRule="atLeast"/>
+        <w:jc w:val="both"/>
         <w:rPr>
           <w:rFonts w:asciiTheme="minorHAnsi" w:hAnsiTheme="minorHAnsi"/>
           <w:color w:val="000000"/>
@@ -2803,13 +2518,34 @@
           <w:sz w:val="22"/>
           <w:szCs w:val="22"/>
         </w:rPr>
-        <w:t>Bevor man das Programm startet muss der Benutzer in einer Konfigurationsdatei bestimmte Sachen anpassen. Bisher ist es nur vorgesehen, dass der Pfad der Trainingsdateien sowie der Pfad der Audiodateien angepasst werden müssen. Möglicherweise stellt sich später heraus, dass noch andere Sachen in der Konfigurationsdatei angepasst werden müssen.</w:t>
+        <w:t>Bevor man das Programm startet</w:t>
+      </w:r>
+      <w:r>
+        <w:rPr>
+          <w:rStyle w:val="normalchar"/>
+          <w:rFonts w:asciiTheme="minorHAnsi" w:hAnsiTheme="minorHAnsi"/>
+          <w:color w:val="000000"/>
+          <w:sz w:val="22"/>
+          <w:szCs w:val="22"/>
+        </w:rPr>
+        <w:t>,</w:t>
+      </w:r>
+      <w:r>
+        <w:rPr>
+          <w:rStyle w:val="normalchar"/>
+          <w:rFonts w:asciiTheme="minorHAnsi" w:hAnsiTheme="minorHAnsi"/>
+          <w:color w:val="000000"/>
+          <w:sz w:val="22"/>
+          <w:szCs w:val="22"/>
+        </w:rPr>
+        <w:t xml:space="preserve"> muss der Benutzer in einer Konfigurationsdatei bestimmte Sachen anpassen. Bisher ist es nur vorgesehen, dass der Pfad der Trainingsdateien sowie der Pfad der Audiodateien angepasst werden müssen. Möglicherweise stellt sich später heraus, dass noch andere Sachen in der Konfigurationsdatei angepasst werden müssen.</w:t>
       </w:r>
     </w:p>
     <w:p>
       <w:pPr>
         <w:pStyle w:val="Standard1"/>
         <w:spacing w:before="0" w:beforeAutospacing="0" w:after="0" w:afterAutospacing="0" w:line="240" w:lineRule="atLeast"/>
+        <w:jc w:val="both"/>
         <w:rPr>
           <w:rFonts w:asciiTheme="minorHAnsi" w:hAnsiTheme="minorHAnsi"/>
           <w:color w:val="000000"/>
@@ -2826,12 +2562,23 @@
           <w:szCs w:val="22"/>
         </w:rPr>
         <w:t>Beim Start des Programms gelangt man zunächst zur Kalibrierung. Da jedes Gesicht verschiedene Gegebenheiten hat, muss jedes einzeln für sich kalibriert werden, sodass die Wertebereiche der Steuerparameter angepasst werden.</w:t>
+      </w:r>
+      <w:r>
+        <w:rPr>
+          <w:rStyle w:val="normalchar"/>
+          <w:rFonts w:asciiTheme="minorHAnsi" w:hAnsiTheme="minorHAnsi"/>
+          <w:color w:val="000000"/>
+          <w:sz w:val="22"/>
+          <w:szCs w:val="22"/>
+        </w:rPr>
+        <w:t xml:space="preserve"> (Nachtrag: 29.01.2017 wurde aus Zeitmangel weggelassen).</w:t>
       </w:r>
     </w:p>
     <w:p>
       <w:pPr>
         <w:pStyle w:val="default0"/>
         <w:spacing w:before="0" w:beforeAutospacing="0" w:after="0" w:afterAutospacing="0" w:line="240" w:lineRule="atLeast"/>
+        <w:jc w:val="both"/>
         <w:rPr>
           <w:rFonts w:asciiTheme="minorHAnsi" w:hAnsiTheme="minorHAnsi"/>
           <w:color w:val="000000"/>
@@ -2844,7 +2591,7 @@
           <w:noProof/>
         </w:rPr>
         <w:pict>
-          <v:shape id="_x0000_s1027" type="#_x0000_t75" style="position:absolute;margin-left:-.35pt;margin-top:96.05pt;width:453.75pt;height:294.75pt;z-index:-251657216;mso-position-horizontal-relative:text;mso-position-vertical-relative:text;mso-width-relative:page;mso-height-relative:page" wrapcoords="-36 0 -36 21545 21600 21545 21600 0 -36 0">
+          <v:shape id="_x0000_s1027" type="#_x0000_t75" style="position:absolute;left:0;text-align:left;margin-left:-.35pt;margin-top:96.05pt;width:453.75pt;height:294.75pt;z-index:-251658752" wrapcoords="-36 0 -36 21545 21600 21545 21600 0 -36 0">
             <v:imagedata r:id="rId6" o:title="unspecified"/>
             <w10:wrap type="tight"/>
           </v:shape>
@@ -2857,45 +2604,61 @@
           <w:sz w:val="22"/>
           <w:szCs w:val="22"/>
         </w:rPr>
-        <w:t>Ist dies getan ge</w:t>
-      </w:r>
-      <w:r>
-        <w:rPr>
-          <w:rFonts w:asciiTheme="minorHAnsi" w:hAnsiTheme="minorHAnsi"/>
-          <w:color w:val="000000"/>
-          <w:sz w:val="22"/>
-          <w:szCs w:val="22"/>
-        </w:rPr>
-        <w:t>p</w:t>
-      </w:r>
-      <w:r>
-        <w:rPr>
-          <w:rFonts w:asciiTheme="minorHAnsi" w:hAnsiTheme="minorHAnsi"/>
-          <w:color w:val="000000"/>
-          <w:sz w:val="22"/>
-          <w:szCs w:val="22"/>
-        </w:rPr>
-        <w:t xml:space="preserve">lant man in ein Menü, in dem man sich zwischen zwei verschiedene Modi auswählen kann. Zum einen dem Sample-Modus, in denen der Benutzer mit fertigen Sample Sets herumspielen kann und zum anderen dem Synthesizer-Modus, in denen verschiedene </w:t>
-      </w:r>
-      <w:proofErr w:type="spellStart"/>
-      <w:r>
-        <w:rPr>
-          <w:rFonts w:asciiTheme="minorHAnsi" w:hAnsiTheme="minorHAnsi"/>
-          <w:color w:val="000000"/>
-          <w:sz w:val="22"/>
-          <w:szCs w:val="22"/>
-        </w:rPr>
-        <w:t>Synthesizerfunktionen</w:t>
-      </w:r>
-      <w:proofErr w:type="spellEnd"/>
-      <w:r>
-        <w:rPr>
-          <w:rFonts w:asciiTheme="minorHAnsi" w:hAnsiTheme="minorHAnsi"/>
-          <w:color w:val="000000"/>
-          <w:sz w:val="22"/>
-          <w:szCs w:val="22"/>
-        </w:rPr>
-        <w:t xml:space="preserve"> abgespielt werden können. Die Erzeugung der Klänge soll dabei ausschließlich mit dem Gesicht funktionieren.</w:t>
+        <w:t>Ist dies getan</w:t>
+      </w:r>
+      <w:r>
+        <w:rPr>
+          <w:rFonts w:asciiTheme="minorHAnsi" w:hAnsiTheme="minorHAnsi"/>
+          <w:color w:val="000000"/>
+          <w:sz w:val="22"/>
+          <w:szCs w:val="22"/>
+        </w:rPr>
+        <w:t>,</w:t>
+      </w:r>
+      <w:r>
+        <w:rPr>
+          <w:rFonts w:asciiTheme="minorHAnsi" w:hAnsiTheme="minorHAnsi"/>
+          <w:color w:val="000000"/>
+          <w:sz w:val="22"/>
+          <w:szCs w:val="22"/>
+        </w:rPr>
+        <w:t xml:space="preserve"> ge</w:t>
+      </w:r>
+      <w:r>
+        <w:rPr>
+          <w:rFonts w:asciiTheme="minorHAnsi" w:hAnsiTheme="minorHAnsi"/>
+          <w:color w:val="000000"/>
+          <w:sz w:val="22"/>
+          <w:szCs w:val="22"/>
+        </w:rPr>
+        <w:t>langt</w:t>
+      </w:r>
+      <w:r>
+        <w:rPr>
+          <w:rFonts w:asciiTheme="minorHAnsi" w:hAnsiTheme="minorHAnsi"/>
+          <w:color w:val="000000"/>
+          <w:sz w:val="22"/>
+          <w:szCs w:val="22"/>
+        </w:rPr>
+        <w:t xml:space="preserve"> man in ein Menü, in dem </w:t>
+      </w:r>
+      <w:r>
+        <w:rPr>
+          <w:rFonts w:asciiTheme="minorHAnsi" w:hAnsiTheme="minorHAnsi"/>
+          <w:color w:val="000000"/>
+          <w:sz w:val="22"/>
+          <w:szCs w:val="22"/>
+        </w:rPr>
+        <w:t>man</w:t>
+      </w:r>
+      <w:r>
+        <w:rPr>
+          <w:rFonts w:asciiTheme="minorHAnsi" w:hAnsiTheme="minorHAnsi"/>
+          <w:color w:val="000000"/>
+          <w:sz w:val="22"/>
+          <w:szCs w:val="22"/>
+        </w:rPr>
+        <w:t xml:space="preserve"> zwischen zwei verschiedene Modi auswählen kann. Zum einen dem Sample-Modus, in denen der Benutzer mit fertigen Sample Sets herumspielen kann und zum anderen dem Synthesizer-Modus, in denen verschiedene Synthesizerfunktionen abgespielt werden können. Die Erzeugung der Klänge soll dabei ausschließlich mit dem Gesicht funktionieren.</w:t>
       </w:r>
     </w:p>
     <w:p>
@@ -2987,9 +2750,9 @@
     </w:p>
     <w:tbl>
       <w:tblPr>
-        <w:tblStyle w:val="Tabellenraster"/>
+        <w:tblStyle w:val="TableGrid"/>
         <w:tblW w:w="0" w:type="auto"/>
-        <w:tblLook w:val="04A0" w:firstRow="1" w:lastRow="0" w:firstColumn="1" w:lastColumn="0" w:noHBand="0" w:noVBand="1"/>
+        <w:tblLook w:val="04A0"/>
       </w:tblPr>
       <w:tblGrid>
         <w:gridCol w:w="1520"/>
@@ -3796,23 +3559,7 @@
                 <w:bCs/>
                 <w:color w:val="000000"/>
               </w:rPr>
-              <w:t xml:space="preserve">Schreiben der </w:t>
-            </w:r>
-            <w:proofErr w:type="spellStart"/>
-            <w:r>
-              <w:rPr>
-                <w:bCs/>
-                <w:color w:val="000000"/>
-              </w:rPr>
-              <w:t>MyMediaPlayer</w:t>
-            </w:r>
-            <w:proofErr w:type="spellEnd"/>
-            <w:r>
-              <w:rPr>
-                <w:bCs/>
-                <w:color w:val="000000"/>
-              </w:rPr>
-              <w:t>-Klasse</w:t>
+              <w:t>Schreiben der MyMediaPlayer-Klasse</w:t>
             </w:r>
           </w:p>
         </w:tc>
@@ -3893,21 +3640,12 @@
                 <w:color w:val="000000"/>
               </w:rPr>
             </w:pPr>
-            <w:proofErr w:type="spellStart"/>
             <w:r>
               <w:rPr>
                 <w:bCs/>
                 <w:color w:val="000000"/>
               </w:rPr>
-              <w:t>PureDataPatch</w:t>
-            </w:r>
-            <w:proofErr w:type="spellEnd"/>
-            <w:r>
-              <w:rPr>
-                <w:bCs/>
-                <w:color w:val="000000"/>
-              </w:rPr>
-              <w:t xml:space="preserve"> einrichten</w:t>
+              <w:t>PureDataPatch einrichten</w:t>
             </w:r>
           </w:p>
         </w:tc>
@@ -4087,19 +3825,11 @@
                 <w:color w:val="000000"/>
               </w:rPr>
             </w:pPr>
-            <w:proofErr w:type="spellStart"/>
-            <w:r>
-              <w:rPr>
-                <w:color w:val="000000"/>
-              </w:rPr>
-              <w:t>SoundModus</w:t>
-            </w:r>
-            <w:proofErr w:type="spellEnd"/>
-            <w:r>
-              <w:rPr>
-                <w:color w:val="000000"/>
-              </w:rPr>
-              <w:t>-</w:t>
+            <w:r>
+              <w:rPr>
+                <w:color w:val="000000"/>
+              </w:rPr>
+              <w:t>SoundModus-</w:t>
             </w:r>
             <w:r>
               <w:rPr>
@@ -4185,21 +3915,12 @@
                 <w:color w:val="000000"/>
               </w:rPr>
             </w:pPr>
-            <w:proofErr w:type="spellStart"/>
             <w:r>
               <w:rPr>
                 <w:bCs/>
                 <w:color w:val="000000"/>
               </w:rPr>
-              <w:t>PureDataPatch</w:t>
-            </w:r>
-            <w:proofErr w:type="spellEnd"/>
-            <w:r>
-              <w:rPr>
-                <w:bCs/>
-                <w:color w:val="000000"/>
-              </w:rPr>
-              <w:t xml:space="preserve"> einrichten</w:t>
+              <w:t>PureDataPatch einrichten</w:t>
             </w:r>
           </w:p>
         </w:tc>
@@ -4630,21 +4351,12 @@
                 <w:color w:val="000000"/>
               </w:rPr>
             </w:pPr>
-            <w:proofErr w:type="spellStart"/>
             <w:r>
               <w:rPr>
                 <w:bCs/>
                 <w:color w:val="000000"/>
               </w:rPr>
-              <w:t>PureDataPatch</w:t>
-            </w:r>
-            <w:proofErr w:type="spellEnd"/>
-            <w:r>
-              <w:rPr>
-                <w:bCs/>
-                <w:color w:val="000000"/>
-              </w:rPr>
-              <w:t xml:space="preserve"> </w:t>
+              <w:t xml:space="preserve">PureDataPatch </w:t>
             </w:r>
             <w:r>
               <w:rPr>
@@ -4825,28 +4537,12 @@
                 <w:color w:val="000000"/>
               </w:rPr>
             </w:pPr>
-            <w:proofErr w:type="spellStart"/>
-            <w:r>
-              <w:rPr>
-                <w:color w:val="000000"/>
-              </w:rPr>
-              <w:t>QWidget</w:t>
-            </w:r>
-            <w:proofErr w:type="spellEnd"/>
-            <w:r>
-              <w:rPr>
-                <w:color w:val="000000"/>
-              </w:rPr>
-              <w:t xml:space="preserve"> für </w:t>
-            </w:r>
-            <w:proofErr w:type="spellStart"/>
-            <w:r>
-              <w:rPr>
-                <w:color w:val="000000"/>
-              </w:rPr>
-              <w:t>Moduswahl</w:t>
-            </w:r>
-            <w:proofErr w:type="spellEnd"/>
+            <w:r>
+              <w:rPr>
+                <w:color w:val="000000"/>
+              </w:rPr>
+              <w:t>QWidget für Moduswahl</w:t>
+            </w:r>
           </w:p>
         </w:tc>
         <w:tc>
@@ -5044,10 +4740,83 @@
                 <w:sz w:val="22"/>
                 <w:szCs w:val="22"/>
               </w:rPr>
-              <w:t xml:space="preserve">Meilenstein: Grober </w:t>
-            </w:r>
-            <w:proofErr w:type="spellStart"/>
-            <w:r>
+              <w:t>Meilenstein: Grober PureDataPatch per OSC steuerbar</w:t>
+            </w:r>
+          </w:p>
+        </w:tc>
+        <w:tc>
+          <w:tcPr>
+            <w:tcW w:w="2448" w:type="dxa"/>
+          </w:tcPr>
+          <w:p>
+            <w:pPr>
+              <w:spacing w:line="240" w:lineRule="atLeast"/>
+              <w:jc w:val="center"/>
+              <w:rPr>
+                <w:rFonts w:eastAsia="Times New Roman" w:cs="Times New Roman"/>
+                <w:color w:val="000000"/>
+                <w:lang w:eastAsia="de-DE"/>
+              </w:rPr>
+            </w:pPr>
+            <w:r>
+              <w:rPr>
+                <w:rFonts w:eastAsia="Times New Roman" w:cs="Times New Roman"/>
+                <w:color w:val="000000"/>
+                <w:lang w:eastAsia="de-DE"/>
+              </w:rPr>
+              <w:t>20</w:t>
+            </w:r>
+          </w:p>
+        </w:tc>
+      </w:tr>
+      <w:tr>
+        <w:tc>
+          <w:tcPr>
+            <w:tcW w:w="1520" w:type="dxa"/>
+            <w:vMerge/>
+          </w:tcPr>
+          <w:p>
+            <w:pPr>
+              <w:spacing w:line="240" w:lineRule="atLeast"/>
+              <w:rPr>
+                <w:rFonts w:eastAsia="Times New Roman" w:cs="Times New Roman"/>
+                <w:color w:val="000000"/>
+                <w:lang w:eastAsia="de-DE"/>
+              </w:rPr>
+            </w:pPr>
+          </w:p>
+        </w:tc>
+        <w:tc>
+          <w:tcPr>
+            <w:tcW w:w="1447" w:type="dxa"/>
+          </w:tcPr>
+          <w:p>
+            <w:pPr>
+              <w:spacing w:line="240" w:lineRule="atLeast"/>
+              <w:rPr>
+                <w:rFonts w:eastAsia="Times New Roman" w:cs="Times New Roman"/>
+                <w:color w:val="000000"/>
+                <w:lang w:eastAsia="de-DE"/>
+              </w:rPr>
+            </w:pPr>
+            <w:r>
+              <w:rPr>
+                <w:rFonts w:eastAsia="Times New Roman" w:cs="Times New Roman"/>
+                <w:color w:val="000000"/>
+                <w:lang w:eastAsia="de-DE"/>
+              </w:rPr>
+              <w:t>AB</w:t>
+            </w:r>
+          </w:p>
+        </w:tc>
+        <w:tc>
+          <w:tcPr>
+            <w:tcW w:w="3647" w:type="dxa"/>
+          </w:tcPr>
+          <w:p>
+            <w:pPr>
+              <w:pStyle w:val="default0"/>
+              <w:spacing w:before="0" w:beforeAutospacing="0" w:after="0" w:afterAutospacing="0" w:line="240" w:lineRule="atLeast"/>
               <w:rPr>
                 <w:rStyle w:val="defaultchar"/>
                 <w:rFonts w:asciiTheme="minorHAnsi" w:hAnsiTheme="minorHAnsi"/>
@@ -5057,20 +4826,316 @@
                 <w:sz w:val="22"/>
                 <w:szCs w:val="22"/>
               </w:rPr>
-              <w:t>PureDataPatch</w:t>
-            </w:r>
-            <w:proofErr w:type="spellEnd"/>
-            <w:r>
-              <w:rPr>
-                <w:rStyle w:val="defaultchar"/>
+            </w:pPr>
+            <w:r>
+              <w:rPr>
                 <w:rFonts w:asciiTheme="minorHAnsi" w:hAnsiTheme="minorHAnsi"/>
+                <w:color w:val="000000"/>
+                <w:sz w:val="22"/>
+                <w:szCs w:val="22"/>
+              </w:rPr>
+              <w:t>Verkn</w:t>
+            </w:r>
+            <w:r>
+              <w:rPr>
+                <w:rStyle w:val="table0020gridchar"/>
+                <w:rFonts w:asciiTheme="minorHAnsi" w:hAnsiTheme="minorHAnsi"/>
+                <w:color w:val="000000"/>
+                <w:sz w:val="22"/>
+                <w:szCs w:val="22"/>
+              </w:rPr>
+              <w:t>üpfen der</w:t>
+            </w:r>
+            <w:r>
+              <w:rPr>
+                <w:rStyle w:val="apple-converted-space"/>
+                <w:rFonts w:asciiTheme="minorHAnsi" w:hAnsiTheme="minorHAnsi"/>
+                <w:color w:val="000000"/>
+                <w:sz w:val="22"/>
+                <w:szCs w:val="22"/>
+              </w:rPr>
+              <w:t> </w:t>
+            </w:r>
+            <w:r>
+              <w:rPr>
+                <w:rStyle w:val="table0020gridchar"/>
+                <w:rFonts w:asciiTheme="minorHAnsi" w:hAnsiTheme="minorHAnsi"/>
+                <w:color w:val="000000"/>
+                <w:sz w:val="22"/>
+                <w:szCs w:val="22"/>
+              </w:rPr>
+              <w:t>SoundModus Klasse mit dem Gesichtserkennungsalgorithmus</w:t>
+            </w:r>
+          </w:p>
+        </w:tc>
+        <w:tc>
+          <w:tcPr>
+            <w:tcW w:w="2448" w:type="dxa"/>
+          </w:tcPr>
+          <w:p>
+            <w:pPr>
+              <w:spacing w:line="240" w:lineRule="atLeast"/>
+              <w:jc w:val="center"/>
+              <w:rPr>
+                <w:rFonts w:eastAsia="Times New Roman" w:cs="Times New Roman"/>
+                <w:color w:val="000000"/>
+                <w:lang w:eastAsia="de-DE"/>
+              </w:rPr>
+            </w:pPr>
+            <w:r>
+              <w:rPr>
+                <w:rFonts w:eastAsia="Times New Roman" w:cs="Times New Roman"/>
+                <w:color w:val="000000"/>
+                <w:lang w:eastAsia="de-DE"/>
+              </w:rPr>
+              <w:t>5</w:t>
+            </w:r>
+          </w:p>
+        </w:tc>
+      </w:tr>
+      <w:tr>
+        <w:tc>
+          <w:tcPr>
+            <w:tcW w:w="1520" w:type="dxa"/>
+          </w:tcPr>
+          <w:p>
+            <w:pPr>
+              <w:spacing w:line="240" w:lineRule="atLeast"/>
+              <w:rPr>
+                <w:rFonts w:eastAsia="Times New Roman" w:cs="Times New Roman"/>
+                <w:color w:val="000000"/>
+                <w:lang w:eastAsia="de-DE"/>
+              </w:rPr>
+            </w:pPr>
+            <w:r>
+              <w:rPr>
+                <w:rFonts w:eastAsia="Times New Roman" w:cs="Times New Roman"/>
+                <w:color w:val="000000"/>
+                <w:lang w:eastAsia="de-DE"/>
+              </w:rPr>
+              <w:t>20. -27.12</w:t>
+            </w:r>
+          </w:p>
+        </w:tc>
+        <w:tc>
+          <w:tcPr>
+            <w:tcW w:w="1447" w:type="dxa"/>
+          </w:tcPr>
+          <w:p>
+            <w:pPr>
+              <w:spacing w:line="240" w:lineRule="atLeast"/>
+              <w:rPr>
+                <w:rFonts w:eastAsia="Times New Roman" w:cs="Times New Roman"/>
+                <w:color w:val="000000"/>
+                <w:lang w:eastAsia="de-DE"/>
+              </w:rPr>
+            </w:pPr>
+            <w:r>
+              <w:rPr>
+                <w:rFonts w:eastAsia="Times New Roman" w:cs="Times New Roman"/>
+                <w:color w:val="000000"/>
+                <w:lang w:eastAsia="de-DE"/>
+              </w:rPr>
+              <w:t>LD,AB,MS</w:t>
+            </w:r>
+          </w:p>
+        </w:tc>
+        <w:tc>
+          <w:tcPr>
+            <w:tcW w:w="3647" w:type="dxa"/>
+          </w:tcPr>
+          <w:p>
+            <w:pPr>
+              <w:spacing w:line="240" w:lineRule="atLeast"/>
+              <w:rPr>
+                <w:rFonts w:eastAsia="Times New Roman" w:cs="Times New Roman"/>
+                <w:color w:val="000000"/>
+                <w:lang w:eastAsia="de-DE"/>
+              </w:rPr>
+            </w:pPr>
+            <w:r>
+              <w:rPr>
+                <w:color w:val="000000"/>
+              </w:rPr>
+              <w:t>Zusammenfügen der Programmteile</w:t>
+            </w:r>
+          </w:p>
+        </w:tc>
+        <w:tc>
+          <w:tcPr>
+            <w:tcW w:w="2448" w:type="dxa"/>
+          </w:tcPr>
+          <w:p>
+            <w:pPr>
+              <w:spacing w:line="240" w:lineRule="atLeast"/>
+              <w:jc w:val="center"/>
+              <w:rPr>
+                <w:rFonts w:eastAsia="Times New Roman" w:cs="Times New Roman"/>
+                <w:color w:val="000000"/>
+                <w:lang w:eastAsia="de-DE"/>
+              </w:rPr>
+            </w:pPr>
+            <w:r>
+              <w:rPr>
+                <w:rFonts w:eastAsia="Times New Roman" w:cs="Times New Roman"/>
+                <w:color w:val="000000"/>
+                <w:lang w:eastAsia="de-DE"/>
+              </w:rPr>
+              <w:t>20</w:t>
+            </w:r>
+          </w:p>
+        </w:tc>
+      </w:tr>
+      <w:tr>
+        <w:tc>
+          <w:tcPr>
+            <w:tcW w:w="1520" w:type="dxa"/>
+          </w:tcPr>
+          <w:p>
+            <w:pPr>
+              <w:spacing w:line="240" w:lineRule="atLeast"/>
+              <w:rPr>
+                <w:rFonts w:eastAsia="Times New Roman" w:cs="Times New Roman"/>
+                <w:color w:val="000000"/>
+                <w:lang w:eastAsia="de-DE"/>
+              </w:rPr>
+            </w:pPr>
+          </w:p>
+        </w:tc>
+        <w:tc>
+          <w:tcPr>
+            <w:tcW w:w="1447" w:type="dxa"/>
+          </w:tcPr>
+          <w:p>
+            <w:pPr>
+              <w:spacing w:line="240" w:lineRule="atLeast"/>
+              <w:rPr>
+                <w:rFonts w:eastAsia="Times New Roman" w:cs="Times New Roman"/>
+                <w:color w:val="000000"/>
+                <w:lang w:eastAsia="de-DE"/>
+              </w:rPr>
+            </w:pPr>
+            <w:r>
+              <w:rPr>
+                <w:rFonts w:eastAsia="Times New Roman" w:cs="Times New Roman"/>
+                <w:color w:val="000000"/>
+                <w:lang w:eastAsia="de-DE"/>
+              </w:rPr>
+              <w:t>MP</w:t>
+            </w:r>
+          </w:p>
+        </w:tc>
+        <w:tc>
+          <w:tcPr>
+            <w:tcW w:w="3647" w:type="dxa"/>
+          </w:tcPr>
+          <w:p>
+            <w:pPr>
+              <w:spacing w:line="240" w:lineRule="atLeast"/>
+              <w:rPr>
+                <w:color w:val="000000"/>
+              </w:rPr>
+            </w:pPr>
+            <w:r>
+              <w:rPr>
+                <w:color w:val="000000"/>
+              </w:rPr>
+              <w:t>Zuordnung der Soundsteuerung+Testläufe</w:t>
+            </w:r>
+          </w:p>
+        </w:tc>
+        <w:tc>
+          <w:tcPr>
+            <w:tcW w:w="2448" w:type="dxa"/>
+          </w:tcPr>
+          <w:p>
+            <w:pPr>
+              <w:spacing w:line="240" w:lineRule="atLeast"/>
+              <w:jc w:val="center"/>
+              <w:rPr>
+                <w:rFonts w:eastAsia="Times New Roman" w:cs="Times New Roman"/>
+                <w:color w:val="000000"/>
+                <w:lang w:eastAsia="de-DE"/>
+              </w:rPr>
+            </w:pPr>
+            <w:r>
+              <w:rPr>
+                <w:rFonts w:eastAsia="Times New Roman" w:cs="Times New Roman"/>
+                <w:color w:val="000000"/>
+                <w:lang w:eastAsia="de-DE"/>
+              </w:rPr>
+              <w:t>20</w:t>
+            </w:r>
+          </w:p>
+        </w:tc>
+      </w:tr>
+      <w:tr>
+        <w:tc>
+          <w:tcPr>
+            <w:tcW w:w="1520" w:type="dxa"/>
+          </w:tcPr>
+          <w:p>
+            <w:pPr>
+              <w:spacing w:line="240" w:lineRule="atLeast"/>
+              <w:rPr>
+                <w:rFonts w:eastAsia="Times New Roman" w:cs="Times New Roman"/>
+                <w:color w:val="000000"/>
+                <w:lang w:eastAsia="de-DE"/>
+              </w:rPr>
+            </w:pPr>
+            <w:r>
+              <w:rPr>
+                <w:rFonts w:eastAsia="Times New Roman" w:cs="Times New Roman"/>
+                <w:color w:val="000000"/>
+                <w:lang w:eastAsia="de-DE"/>
+              </w:rPr>
+              <w:t>28.12 -02.01</w:t>
+            </w:r>
+          </w:p>
+        </w:tc>
+        <w:tc>
+          <w:tcPr>
+            <w:tcW w:w="1447" w:type="dxa"/>
+          </w:tcPr>
+          <w:p>
+            <w:pPr>
+              <w:spacing w:line="240" w:lineRule="atLeast"/>
+              <w:rPr>
+                <w:rFonts w:eastAsia="Times New Roman" w:cs="Times New Roman"/>
+                <w:color w:val="000000"/>
+                <w:lang w:eastAsia="de-DE"/>
+              </w:rPr>
+            </w:pPr>
+            <w:r>
+              <w:rPr>
+                <w:rFonts w:eastAsia="Times New Roman" w:cs="Times New Roman"/>
+                <w:color w:val="000000"/>
+                <w:lang w:eastAsia="de-DE"/>
+              </w:rPr>
+              <w:t>LD,AB,MP,MS</w:t>
+            </w:r>
+          </w:p>
+        </w:tc>
+        <w:tc>
+          <w:tcPr>
+            <w:tcW w:w="3647" w:type="dxa"/>
+          </w:tcPr>
+          <w:p>
+            <w:pPr>
+              <w:spacing w:line="240" w:lineRule="atLeast"/>
+              <w:rPr>
+                <w:rFonts w:eastAsia="Times New Roman" w:cs="Times New Roman"/>
+                <w:color w:val="000000"/>
+                <w:lang w:eastAsia="de-DE"/>
+              </w:rPr>
+            </w:pPr>
+            <w:r>
+              <w:rPr>
                 <w:b/>
                 <w:bCs/>
                 <w:color w:val="000000"/>
-                <w:sz w:val="22"/>
-                <w:szCs w:val="22"/>
-              </w:rPr>
-              <w:t xml:space="preserve"> per OSC steuerbar</w:t>
+              </w:rPr>
+              <w:t>Meilenstein: Betaversion des Projektes fertigstellen</w:t>
             </w:r>
           </w:p>
         </w:tc>
@@ -5094,7 +5159,7 @@
                 <w:color w:val="000000"/>
                 <w:lang w:eastAsia="de-DE"/>
               </w:rPr>
-              <w:t>20</w:t>
+              <w:t>50</w:t>
             </w:r>
           </w:p>
         </w:tc>
@@ -5103,17 +5168,24 @@
         <w:tc>
           <w:tcPr>
             <w:tcW w:w="1520" w:type="dxa"/>
-            <w:vMerge/>
-          </w:tcPr>
-          <w:p>
-            <w:pPr>
-              <w:spacing w:line="240" w:lineRule="atLeast"/>
-              <w:rPr>
-                <w:rFonts w:eastAsia="Times New Roman" w:cs="Times New Roman"/>
-                <w:color w:val="000000"/>
-                <w:lang w:eastAsia="de-DE"/>
-              </w:rPr>
-            </w:pPr>
+          </w:tcPr>
+          <w:p>
+            <w:pPr>
+              <w:spacing w:line="240" w:lineRule="atLeast"/>
+              <w:rPr>
+                <w:rFonts w:eastAsia="Times New Roman" w:cs="Times New Roman"/>
+                <w:color w:val="000000"/>
+                <w:lang w:eastAsia="de-DE"/>
+              </w:rPr>
+            </w:pPr>
+            <w:r>
+              <w:rPr>
+                <w:rFonts w:eastAsia="Times New Roman" w:cs="Times New Roman"/>
+                <w:color w:val="000000"/>
+                <w:lang w:eastAsia="de-DE"/>
+              </w:rPr>
+              <w:t>03. -06.01</w:t>
+            </w:r>
           </w:p>
         </w:tc>
         <w:tc>
@@ -5135,7 +5207,7 @@
                 <w:color w:val="000000"/>
                 <w:lang w:eastAsia="de-DE"/>
               </w:rPr>
-              <w:t>AB</w:t>
+              <w:t>LD,AB,MP,MS</w:t>
             </w:r>
           </w:p>
         </w:tc>
@@ -5145,455 +5217,18 @@
           </w:tcPr>
           <w:p>
             <w:pPr>
-              <w:pStyle w:val="default0"/>
-              <w:spacing w:before="0" w:beforeAutospacing="0" w:after="0" w:afterAutospacing="0" w:line="240" w:lineRule="atLeast"/>
-              <w:rPr>
-                <w:rStyle w:val="defaultchar"/>
-                <w:rFonts w:asciiTheme="minorHAnsi" w:hAnsiTheme="minorHAnsi"/>
-                <w:b/>
-                <w:bCs/>
-                <w:color w:val="000000"/>
-                <w:sz w:val="22"/>
-                <w:szCs w:val="22"/>
-              </w:rPr>
-            </w:pPr>
-            <w:r>
-              <w:rPr>
-                <w:rFonts w:asciiTheme="minorHAnsi" w:hAnsiTheme="minorHAnsi"/>
-                <w:color w:val="000000"/>
-                <w:sz w:val="22"/>
-                <w:szCs w:val="22"/>
-              </w:rPr>
-              <w:t>Verkn</w:t>
-            </w:r>
-            <w:r>
-              <w:rPr>
-                <w:rStyle w:val="table0020gridchar"/>
-                <w:rFonts w:asciiTheme="minorHAnsi" w:hAnsiTheme="minorHAnsi"/>
-                <w:color w:val="000000"/>
-                <w:sz w:val="22"/>
-                <w:szCs w:val="22"/>
-              </w:rPr>
-              <w:t>üpfen der</w:t>
-            </w:r>
-            <w:r>
-              <w:rPr>
-                <w:rStyle w:val="apple-converted-space"/>
-                <w:rFonts w:asciiTheme="minorHAnsi" w:hAnsiTheme="minorHAnsi"/>
-                <w:color w:val="000000"/>
-                <w:sz w:val="22"/>
-                <w:szCs w:val="22"/>
-              </w:rPr>
-              <w:t> </w:t>
-            </w:r>
-            <w:proofErr w:type="spellStart"/>
-            <w:r>
-              <w:rPr>
-                <w:rStyle w:val="table0020gridchar"/>
-                <w:rFonts w:asciiTheme="minorHAnsi" w:hAnsiTheme="minorHAnsi"/>
-                <w:color w:val="000000"/>
-                <w:sz w:val="22"/>
-                <w:szCs w:val="22"/>
-              </w:rPr>
-              <w:t>SoundModus</w:t>
-            </w:r>
-            <w:proofErr w:type="spellEnd"/>
-            <w:r>
-              <w:rPr>
-                <w:rStyle w:val="table0020gridchar"/>
-                <w:rFonts w:asciiTheme="minorHAnsi" w:hAnsiTheme="minorHAnsi"/>
-                <w:color w:val="000000"/>
-                <w:sz w:val="22"/>
-                <w:szCs w:val="22"/>
-              </w:rPr>
-              <w:t xml:space="preserve"> Klasse mit dem Gesichtserkennungsalgorithmus</w:t>
-            </w:r>
-          </w:p>
-        </w:tc>
-        <w:tc>
-          <w:tcPr>
-            <w:tcW w:w="2448" w:type="dxa"/>
-          </w:tcPr>
-          <w:p>
-            <w:pPr>
-              <w:spacing w:line="240" w:lineRule="atLeast"/>
-              <w:jc w:val="center"/>
-              <w:rPr>
-                <w:rFonts w:eastAsia="Times New Roman" w:cs="Times New Roman"/>
-                <w:color w:val="000000"/>
-                <w:lang w:eastAsia="de-DE"/>
-              </w:rPr>
-            </w:pPr>
-            <w:r>
-              <w:rPr>
-                <w:rFonts w:eastAsia="Times New Roman" w:cs="Times New Roman"/>
-                <w:color w:val="000000"/>
-                <w:lang w:eastAsia="de-DE"/>
-              </w:rPr>
-              <w:t>5</w:t>
-            </w:r>
-          </w:p>
-        </w:tc>
-      </w:tr>
-      <w:tr>
-        <w:tc>
-          <w:tcPr>
-            <w:tcW w:w="1520" w:type="dxa"/>
-          </w:tcPr>
-          <w:p>
-            <w:pPr>
-              <w:spacing w:line="240" w:lineRule="atLeast"/>
-              <w:rPr>
-                <w:rFonts w:eastAsia="Times New Roman" w:cs="Times New Roman"/>
-                <w:color w:val="000000"/>
-                <w:lang w:eastAsia="de-DE"/>
-              </w:rPr>
-            </w:pPr>
-            <w:r>
-              <w:rPr>
-                <w:rFonts w:eastAsia="Times New Roman" w:cs="Times New Roman"/>
-                <w:color w:val="000000"/>
-                <w:lang w:eastAsia="de-DE"/>
-              </w:rPr>
-              <w:t>20. -27.12</w:t>
-            </w:r>
-          </w:p>
-        </w:tc>
-        <w:tc>
-          <w:tcPr>
-            <w:tcW w:w="1447" w:type="dxa"/>
-          </w:tcPr>
-          <w:p>
-            <w:pPr>
-              <w:spacing w:line="240" w:lineRule="atLeast"/>
-              <w:rPr>
-                <w:rFonts w:eastAsia="Times New Roman" w:cs="Times New Roman"/>
-                <w:color w:val="000000"/>
-                <w:lang w:eastAsia="de-DE"/>
-              </w:rPr>
-            </w:pPr>
-            <w:r>
-              <w:rPr>
-                <w:rFonts w:eastAsia="Times New Roman" w:cs="Times New Roman"/>
-                <w:color w:val="000000"/>
-                <w:lang w:eastAsia="de-DE"/>
-              </w:rPr>
-              <w:t>LD,AB,MS</w:t>
-            </w:r>
-          </w:p>
-        </w:tc>
-        <w:tc>
-          <w:tcPr>
-            <w:tcW w:w="3647" w:type="dxa"/>
-          </w:tcPr>
-          <w:p>
-            <w:pPr>
-              <w:spacing w:line="240" w:lineRule="atLeast"/>
-              <w:rPr>
-                <w:rFonts w:eastAsia="Times New Roman" w:cs="Times New Roman"/>
-                <w:color w:val="000000"/>
-                <w:lang w:eastAsia="de-DE"/>
-              </w:rPr>
-            </w:pPr>
-            <w:r>
-              <w:rPr>
-                <w:color w:val="000000"/>
-              </w:rPr>
-              <w:t>Zusammenfügen der Programmteile</w:t>
-            </w:r>
-          </w:p>
-        </w:tc>
-        <w:tc>
-          <w:tcPr>
-            <w:tcW w:w="2448" w:type="dxa"/>
-          </w:tcPr>
-          <w:p>
-            <w:pPr>
-              <w:spacing w:line="240" w:lineRule="atLeast"/>
-              <w:jc w:val="center"/>
-              <w:rPr>
-                <w:rFonts w:eastAsia="Times New Roman" w:cs="Times New Roman"/>
-                <w:color w:val="000000"/>
-                <w:lang w:eastAsia="de-DE"/>
-              </w:rPr>
-            </w:pPr>
-            <w:r>
-              <w:rPr>
-                <w:rFonts w:eastAsia="Times New Roman" w:cs="Times New Roman"/>
-                <w:color w:val="000000"/>
-                <w:lang w:eastAsia="de-DE"/>
-              </w:rPr>
-              <w:t>20</w:t>
-            </w:r>
-          </w:p>
-        </w:tc>
-      </w:tr>
-      <w:tr>
-        <w:tc>
-          <w:tcPr>
-            <w:tcW w:w="1520" w:type="dxa"/>
-          </w:tcPr>
-          <w:p>
-            <w:pPr>
-              <w:spacing w:line="240" w:lineRule="atLeast"/>
-              <w:rPr>
-                <w:rFonts w:eastAsia="Times New Roman" w:cs="Times New Roman"/>
-                <w:color w:val="000000"/>
-                <w:lang w:eastAsia="de-DE"/>
-              </w:rPr>
-            </w:pPr>
-          </w:p>
-        </w:tc>
-        <w:tc>
-          <w:tcPr>
-            <w:tcW w:w="1447" w:type="dxa"/>
-          </w:tcPr>
-          <w:p>
-            <w:pPr>
-              <w:spacing w:line="240" w:lineRule="atLeast"/>
-              <w:rPr>
-                <w:rFonts w:eastAsia="Times New Roman" w:cs="Times New Roman"/>
-                <w:color w:val="000000"/>
-                <w:lang w:eastAsia="de-DE"/>
-              </w:rPr>
-            </w:pPr>
-            <w:r>
-              <w:rPr>
-                <w:rFonts w:eastAsia="Times New Roman" w:cs="Times New Roman"/>
-                <w:color w:val="000000"/>
-                <w:lang w:eastAsia="de-DE"/>
-              </w:rPr>
-              <w:t>MP</w:t>
-            </w:r>
-          </w:p>
-        </w:tc>
-        <w:tc>
-          <w:tcPr>
-            <w:tcW w:w="3647" w:type="dxa"/>
-          </w:tcPr>
-          <w:p>
-            <w:pPr>
-              <w:spacing w:line="240" w:lineRule="atLeast"/>
-              <w:rPr>
-                <w:color w:val="000000"/>
-              </w:rPr>
-            </w:pPr>
-            <w:r>
-              <w:rPr>
-                <w:color w:val="000000"/>
-              </w:rPr>
-              <w:t xml:space="preserve">Zuordnung der </w:t>
-            </w:r>
-            <w:proofErr w:type="spellStart"/>
-            <w:r>
-              <w:rPr>
-                <w:color w:val="000000"/>
-              </w:rPr>
-              <w:t>Soundsteuerung+Testläufe</w:t>
-            </w:r>
-            <w:proofErr w:type="spellEnd"/>
-          </w:p>
-        </w:tc>
-        <w:tc>
-          <w:tcPr>
-            <w:tcW w:w="2448" w:type="dxa"/>
-          </w:tcPr>
-          <w:p>
-            <w:pPr>
-              <w:spacing w:line="240" w:lineRule="atLeast"/>
-              <w:jc w:val="center"/>
-              <w:rPr>
-                <w:rFonts w:eastAsia="Times New Roman" w:cs="Times New Roman"/>
-                <w:color w:val="000000"/>
-                <w:lang w:eastAsia="de-DE"/>
-              </w:rPr>
-            </w:pPr>
-            <w:r>
-              <w:rPr>
-                <w:rFonts w:eastAsia="Times New Roman" w:cs="Times New Roman"/>
-                <w:color w:val="000000"/>
-                <w:lang w:eastAsia="de-DE"/>
-              </w:rPr>
-              <w:t>20</w:t>
-            </w:r>
-          </w:p>
-        </w:tc>
-      </w:tr>
-      <w:tr>
-        <w:tc>
-          <w:tcPr>
-            <w:tcW w:w="1520" w:type="dxa"/>
-          </w:tcPr>
-          <w:p>
-            <w:pPr>
-              <w:spacing w:line="240" w:lineRule="atLeast"/>
-              <w:rPr>
-                <w:rFonts w:eastAsia="Times New Roman" w:cs="Times New Roman"/>
-                <w:color w:val="000000"/>
-                <w:lang w:eastAsia="de-DE"/>
-              </w:rPr>
-            </w:pPr>
-            <w:r>
-              <w:rPr>
-                <w:rFonts w:eastAsia="Times New Roman" w:cs="Times New Roman"/>
-                <w:color w:val="000000"/>
-                <w:lang w:eastAsia="de-DE"/>
-              </w:rPr>
-              <w:t>28.12 -02.01</w:t>
-            </w:r>
-          </w:p>
-        </w:tc>
-        <w:tc>
-          <w:tcPr>
-            <w:tcW w:w="1447" w:type="dxa"/>
-          </w:tcPr>
-          <w:p>
-            <w:pPr>
-              <w:spacing w:line="240" w:lineRule="atLeast"/>
-              <w:rPr>
-                <w:rFonts w:eastAsia="Times New Roman" w:cs="Times New Roman"/>
-                <w:color w:val="000000"/>
-                <w:lang w:eastAsia="de-DE"/>
-              </w:rPr>
-            </w:pPr>
-            <w:r>
-              <w:rPr>
-                <w:rFonts w:eastAsia="Times New Roman" w:cs="Times New Roman"/>
-                <w:color w:val="000000"/>
-                <w:lang w:eastAsia="de-DE"/>
-              </w:rPr>
-              <w:t>LD,AB,MP,MS</w:t>
-            </w:r>
-          </w:p>
-        </w:tc>
-        <w:tc>
-          <w:tcPr>
-            <w:tcW w:w="3647" w:type="dxa"/>
-          </w:tcPr>
-          <w:p>
-            <w:pPr>
-              <w:spacing w:line="240" w:lineRule="atLeast"/>
-              <w:rPr>
-                <w:rFonts w:eastAsia="Times New Roman" w:cs="Times New Roman"/>
-                <w:color w:val="000000"/>
-                <w:lang w:eastAsia="de-DE"/>
-              </w:rPr>
-            </w:pPr>
-            <w:r>
-              <w:rPr>
-                <w:b/>
-                <w:bCs/>
-                <w:color w:val="000000"/>
-              </w:rPr>
-              <w:t>Meilenstein: Betaversion des Projektes fertigstellen</w:t>
-            </w:r>
-          </w:p>
-        </w:tc>
-        <w:tc>
-          <w:tcPr>
-            <w:tcW w:w="2448" w:type="dxa"/>
-          </w:tcPr>
-          <w:p>
-            <w:pPr>
-              <w:spacing w:line="240" w:lineRule="atLeast"/>
-              <w:jc w:val="center"/>
-              <w:rPr>
-                <w:rFonts w:eastAsia="Times New Roman" w:cs="Times New Roman"/>
-                <w:color w:val="000000"/>
-                <w:lang w:eastAsia="de-DE"/>
-              </w:rPr>
-            </w:pPr>
-            <w:r>
-              <w:rPr>
-                <w:rFonts w:eastAsia="Times New Roman" w:cs="Times New Roman"/>
-                <w:color w:val="000000"/>
-                <w:lang w:eastAsia="de-DE"/>
-              </w:rPr>
-              <w:t>50</w:t>
-            </w:r>
-          </w:p>
-        </w:tc>
-      </w:tr>
-      <w:tr>
-        <w:tc>
-          <w:tcPr>
-            <w:tcW w:w="1520" w:type="dxa"/>
-          </w:tcPr>
-          <w:p>
-            <w:pPr>
-              <w:spacing w:line="240" w:lineRule="atLeast"/>
-              <w:rPr>
-                <w:rFonts w:eastAsia="Times New Roman" w:cs="Times New Roman"/>
-                <w:color w:val="000000"/>
-                <w:lang w:eastAsia="de-DE"/>
-              </w:rPr>
-            </w:pPr>
-            <w:r>
-              <w:rPr>
-                <w:rFonts w:eastAsia="Times New Roman" w:cs="Times New Roman"/>
-                <w:color w:val="000000"/>
-                <w:lang w:eastAsia="de-DE"/>
-              </w:rPr>
-              <w:t>03. -06.01</w:t>
-            </w:r>
-          </w:p>
-        </w:tc>
-        <w:tc>
-          <w:tcPr>
-            <w:tcW w:w="1447" w:type="dxa"/>
-          </w:tcPr>
-          <w:p>
-            <w:pPr>
-              <w:spacing w:line="240" w:lineRule="atLeast"/>
-              <w:rPr>
-                <w:rFonts w:eastAsia="Times New Roman" w:cs="Times New Roman"/>
-                <w:color w:val="000000"/>
-                <w:lang w:eastAsia="de-DE"/>
-              </w:rPr>
-            </w:pPr>
-            <w:r>
-              <w:rPr>
-                <w:rFonts w:eastAsia="Times New Roman" w:cs="Times New Roman"/>
-                <w:color w:val="000000"/>
-                <w:lang w:eastAsia="de-DE"/>
-              </w:rPr>
-              <w:t>LD,AB,MP,MS</w:t>
-            </w:r>
-          </w:p>
-        </w:tc>
-        <w:tc>
-          <w:tcPr>
-            <w:tcW w:w="3647" w:type="dxa"/>
-          </w:tcPr>
-          <w:p>
-            <w:pPr>
-              <w:spacing w:line="240" w:lineRule="atLeast"/>
-              <w:rPr>
-                <w:rFonts w:eastAsia="Times New Roman" w:cs="Times New Roman"/>
-                <w:color w:val="000000"/>
-                <w:lang w:eastAsia="de-DE"/>
-              </w:rPr>
-            </w:pPr>
-            <w:proofErr w:type="spellStart"/>
-            <w:r>
-              <w:rPr>
-                <w:color w:val="000000"/>
-              </w:rPr>
-              <w:t>Testing</w:t>
-            </w:r>
-            <w:proofErr w:type="spellEnd"/>
-            <w:r>
-              <w:rPr>
-                <w:color w:val="000000"/>
-              </w:rPr>
-              <w:t xml:space="preserve">, Fehler/Bugs </w:t>
-            </w:r>
-            <w:proofErr w:type="spellStart"/>
-            <w:r>
-              <w:rPr>
-                <w:color w:val="000000"/>
-              </w:rPr>
-              <w:t>beheben</w:t>
+              <w:spacing w:line="240" w:lineRule="atLeast"/>
+              <w:rPr>
+                <w:rFonts w:eastAsia="Times New Roman" w:cs="Times New Roman"/>
+                <w:color w:val="000000"/>
+                <w:lang w:eastAsia="de-DE"/>
+              </w:rPr>
+            </w:pPr>
+            <w:r>
+              <w:rPr>
+                <w:color w:val="000000"/>
+              </w:rPr>
+              <w:t>Testing, Fehler/Bugs beheben</w:t>
             </w:r>
             <w:r>
               <w:rPr>
@@ -5601,7 +5236,6 @@
               </w:rPr>
               <w:t>,Feinabstimmungen</w:t>
             </w:r>
-            <w:proofErr w:type="spellEnd"/>
           </w:p>
         </w:tc>
         <w:tc>
@@ -5742,6 +5376,7 @@
           <w:lang w:val="en-GB"/>
         </w:rPr>
       </w:pPr>
+      <w:proofErr w:type="spellStart"/>
       <w:r>
         <w:rPr>
           <w:rFonts w:asciiTheme="minorHAnsi" w:hAnsiTheme="minorHAnsi"/>
@@ -5752,7 +5387,20 @@
           <w:szCs w:val="22"/>
           <w:lang w:val="en-GB"/>
         </w:rPr>
-        <w:t xml:space="preserve">Linh </w:t>
+        <w:t>Linh</w:t>
+      </w:r>
+      <w:proofErr w:type="spellEnd"/>
+      <w:r>
+        <w:rPr>
+          <w:rFonts w:asciiTheme="minorHAnsi" w:hAnsiTheme="minorHAnsi"/>
+          <w:b/>
+          <w:i/>
+          <w:color w:val="000000"/>
+          <w:sz w:val="22"/>
+          <w:szCs w:val="22"/>
+          <w:lang w:val="en-GB"/>
+        </w:rPr>
+        <w:t xml:space="preserve"> </w:t>
       </w:r>
       <w:proofErr w:type="gramStart"/>
       <w:r>
@@ -5842,6 +5490,7 @@
         </w:rPr>
         <w:t xml:space="preserve"> </w:t>
       </w:r>
+      <w:proofErr w:type="spellStart"/>
       <w:r>
         <w:rPr>
           <w:rFonts w:asciiTheme="minorHAnsi" w:hAnsiTheme="minorHAnsi"/>
@@ -5852,7 +5501,20 @@
           <w:szCs w:val="22"/>
           <w:lang w:val="en-GB"/>
         </w:rPr>
-        <w:t xml:space="preserve">Alina </w:t>
+        <w:t>Alina</w:t>
+      </w:r>
+      <w:proofErr w:type="spellEnd"/>
+      <w:r>
+        <w:rPr>
+          <w:rFonts w:asciiTheme="minorHAnsi" w:hAnsiTheme="minorHAnsi"/>
+          <w:b/>
+          <w:i/>
+          <w:color w:val="000000"/>
+          <w:sz w:val="22"/>
+          <w:szCs w:val="22"/>
+          <w:lang w:val="en-GB"/>
+        </w:rPr>
+        <w:t xml:space="preserve"> </w:t>
       </w:r>
       <w:proofErr w:type="spellStart"/>
       <w:r>
@@ -5999,20 +5661,16 @@
       </w:pPr>
     </w:p>
     <w:p>
-      <w:r>
-        <w:t xml:space="preserve">An dem Projekt „Gesichtsmusikant“ arbeiten im Rahmen des Kurses Audio-Video-Programmierung  Alina Böttcher, Linh Do, Marcel </w:t>
-      </w:r>
-      <w:proofErr w:type="spellStart"/>
-      <w:r>
-        <w:t>Plaga</w:t>
-      </w:r>
-      <w:proofErr w:type="spellEnd"/>
-      <w:r>
-        <w:t xml:space="preserve"> und Marvin Steinmetz. Die für unser Projekt erforderlichen Teilbereiche konnten in 4 Aufgabengebiete aufgeteilt werden und werden von unseren Projektteilnehmern einzeln bearbeitet und im Anschluss zusammengetragen.</w:t>
-      </w:r>
-    </w:p>
-    <w:p>
-      <w:pPr>
+      <w:pPr>
+        <w:jc w:val="both"/>
+      </w:pPr>
+      <w:r>
+        <w:t>An dem Projekt „Gesichtsmusikant“ arbeiten im Rahmen des Kurses Audio-Video-Programmierung  Alina Böttcher, Linh Do, Marcel Plaga und Marvin Steinmetz. Die für unser Projekt erforderlichen Teilbereiche konnten in 4 Aufgabengebiete aufgeteilt werden und werden von unseren Projektteilnehmern einzeln bearbeitet und im Anschluss zusammengetragen.</w:t>
+      </w:r>
+    </w:p>
+    <w:p>
+      <w:pPr>
+        <w:jc w:val="both"/>
         <w:rPr>
           <w:b/>
         </w:rPr>
@@ -6031,24 +5689,14 @@
       </w:r>
     </w:p>
     <w:p>
-      <w:r>
-        <w:t xml:space="preserve">Marcel </w:t>
-      </w:r>
-      <w:proofErr w:type="spellStart"/>
-      <w:r>
-        <w:t>Plaga</w:t>
-      </w:r>
-      <w:proofErr w:type="spellEnd"/>
-      <w:r>
-        <w:t xml:space="preserve"> übernimmt im Rahmen des Projektes die Umsetzung unseres Synthesizers über </w:t>
-      </w:r>
-      <w:proofErr w:type="spellStart"/>
-      <w:r>
-        <w:t>PureData</w:t>
-      </w:r>
-      <w:proofErr w:type="spellEnd"/>
-      <w:r>
-        <w:t>. Als unser Audio Fachmann realisiert er die benötigten Audioeffekte und die Übertragung der Steuerparameter.</w:t>
+      <w:pPr>
+        <w:jc w:val="both"/>
+      </w:pPr>
+      <w:r>
+        <w:t>Marcel Plaga</w:t>
+      </w:r>
+      <w:r>
+        <w:t xml:space="preserve"> übernimmt im Rahmen des Projektes die Umsetzung unseres Synthesizers über PureData. Als unser Audio Fachmann realisiert er die benötigten Audioeffekte und die Übertragung der Steuerparameter.</w:t>
       </w:r>
       <w:r>
         <w:t xml:space="preserve"> Im weiteren Verlauf des Projektes wird sich Marcel um die Optimierung der Audiosteuerung und die Zuordnung der Programmparameter zu Audioeffekten kümmern</w:t>
@@ -6056,6 +5704,7 @@
     </w:p>
     <w:p>
       <w:pPr>
+        <w:jc w:val="both"/>
         <w:rPr>
           <w:b/>
         </w:rPr>
@@ -6074,6 +5723,9 @@
       </w:r>
     </w:p>
     <w:p>
+      <w:pPr>
+        <w:jc w:val="both"/>
+      </w:pPr>
       <w:r>
         <w:t>Linh Do</w:t>
       </w:r>
@@ -6081,25 +5733,33 @@
         <w:t xml:space="preserve"> übernimmt den Teilbereich der Gesichtserkennung. </w:t>
       </w:r>
       <w:r>
-        <w:t xml:space="preserve">In diesem Bereich ist  das Auswerten des </w:t>
-      </w:r>
-      <w:proofErr w:type="spellStart"/>
-      <w:r>
-        <w:t>Videostreams</w:t>
-      </w:r>
-      <w:proofErr w:type="spellEnd"/>
-      <w:r>
-        <w:t>, das Erkennen von Gesichtern und das</w:t>
-      </w:r>
-      <w:r>
-        <w:t xml:space="preserve"> Erkennen wichtiger gesichtsmerkmale zu realisieren</w:t>
-      </w:r>
-      <w:r>
-        <w:t xml:space="preserve">. Als weiterführende Aufgaben wird das optimieren und die Fehlerbehebung in der Landmarkgenerierung anfallen. </w:t>
-      </w:r>
-    </w:p>
-    <w:p>
-      <w:pPr>
+        <w:t>In diesem Bereich ist  das Auswerten des Videostreams, das Erkennen von Gesichtern und das</w:t>
+      </w:r>
+      <w:r>
+        <w:t xml:space="preserve"> Erkennen wichtiger G</w:t>
+      </w:r>
+      <w:r>
+        <w:t>esichtsmerkmale zu realisieren</w:t>
+      </w:r>
+      <w:r>
+        <w:t>. Als we</w:t>
+      </w:r>
+      <w:r>
+        <w:t xml:space="preserve">iterführende Aufgaben wird das </w:t>
+      </w:r>
+      <w:r>
+        <w:t xml:space="preserve">Zusammenfügen aller Bereiche als ein Projekt, </w:t>
+      </w:r>
+      <w:r>
+        <w:t>O</w:t>
+      </w:r>
+      <w:r>
+        <w:t xml:space="preserve">ptimieren und die Fehlerbehebung in der Landmarkgenerierung anfallen. </w:t>
+      </w:r>
+    </w:p>
+    <w:p>
+      <w:pPr>
+        <w:jc w:val="both"/>
         <w:rPr>
           <w:b/>
         </w:rPr>
@@ -6112,6 +5772,9 @@
       </w:r>
     </w:p>
     <w:p>
+      <w:pPr>
+        <w:jc w:val="both"/>
+      </w:pPr>
       <w:r>
         <w:t xml:space="preserve">Marvin Steinmetz ist für die </w:t>
       </w:r>
@@ -6119,7 +5782,10 @@
         <w:t>Interpretation der Landmarks zuständig und wird anhand der gelieferten  Landmarks die Parameter für die Audioeffekte und Samples generieren.</w:t>
       </w:r>
       <w:r>
-        <w:t xml:space="preserve"> Die benötigte Kalibrierungssequenz für W</w:t>
+        <w:t xml:space="preserve"> Die benötigte Ka</w:t>
+      </w:r>
+      <w:r>
+        <w:t>librierungssequenz für w</w:t>
       </w:r>
       <w:r>
         <w:t>echselnde Nutzer</w:t>
@@ -6130,6 +5796,7 @@
     </w:p>
     <w:p>
       <w:pPr>
+        <w:jc w:val="both"/>
         <w:rPr>
           <w:b/>
         </w:rPr>
@@ -6142,6 +5809,9 @@
       </w:r>
     </w:p>
     <w:p>
+      <w:pPr>
+        <w:jc w:val="both"/>
+      </w:pPr>
       <w:r>
         <w:t>Alina Böttcher übernimmt die Auswahl unserer Soundsamples sowie die benötigten Klassen für das Abspielen von Sounddateien in unserem Projekt. Zusätzlich realisiert sie das Benutzerinterface und die Wechselfunktion zwischen unseren Anwendungsmodi.</w:t>
       </w:r>
@@ -6161,8 +5831,8 @@
 </file>
 
 <file path=word/numbering.xml><?xml version="1.0" encoding="utf-8"?>
-<w:numbering xmlns:wpc="http://schemas.microsoft.com/office/word/2010/wordprocessingCanvas" xmlns:mc="http://schemas.openxmlformats.org/markup-compatibility/2006" xmlns:o="urn:schemas-microsoft-com:office:office" xmlns:r="http://schemas.openxmlformats.org/officeDocument/2006/relationships" xmlns:m="http://schemas.openxmlformats.org/officeDocument/2006/math" xmlns:v="urn:schemas-microsoft-com:vml" xmlns:wp14="http://schemas.microsoft.com/office/word/2010/wordprocessingDrawing" xmlns:wp="http://schemas.openxmlformats.org/drawingml/2006/wordprocessingDrawing" xmlns:w10="urn:schemas-microsoft-com:office:word" xmlns:w="http://schemas.openxmlformats.org/wordprocessingml/2006/main" xmlns:w14="http://schemas.microsoft.com/office/word/2010/wordml" xmlns:w15="http://schemas.microsoft.com/office/word/2012/wordml" xmlns:wpg="http://schemas.microsoft.com/office/word/2010/wordprocessingGroup" xmlns:wpi="http://schemas.microsoft.com/office/word/2010/wordprocessingInk" xmlns:wne="http://schemas.microsoft.com/office/word/2006/wordml" xmlns:wps="http://schemas.microsoft.com/office/word/2010/wordprocessingShape" mc:Ignorable="w14 w15 wp14">
-  <w:abstractNum w:abstractNumId="0" w15:restartNumberingAfterBreak="0">
+<w:numbering xmlns:ve="http://schemas.openxmlformats.org/markup-compatibility/2006" xmlns:o="urn:schemas-microsoft-com:office:office" xmlns:r="http://schemas.openxmlformats.org/officeDocument/2006/relationships" xmlns:m="http://schemas.openxmlformats.org/officeDocument/2006/math" xmlns:v="urn:schemas-microsoft-com:vml" xmlns:wp="http://schemas.openxmlformats.org/drawingml/2006/wordprocessingDrawing" xmlns:w10="urn:schemas-microsoft-com:office:word" xmlns:w="http://schemas.openxmlformats.org/wordprocessingml/2006/main" xmlns:wne="http://schemas.microsoft.com/office/word/2006/wordml">
+  <w:abstractNum w:abstractNumId="0">
     <w:nsid w:val="006D08AB"/>
     <w:multiLevelType w:val="hybridMultilevel"/>
     <w:tmpl w:val="9436897E"/>
@@ -6258,7 +5928,7 @@
 </file>
 
 <file path=word/styles.xml><?xml version="1.0" encoding="utf-8"?>
-<w:styles xmlns:mc="http://schemas.openxmlformats.org/markup-compatibility/2006" xmlns:r="http://schemas.openxmlformats.org/officeDocument/2006/relationships" xmlns:w="http://schemas.openxmlformats.org/wordprocessingml/2006/main" xmlns:w14="http://schemas.microsoft.com/office/word/2010/wordml" xmlns:w15="http://schemas.microsoft.com/office/word/2012/wordml" mc:Ignorable="w14 w15">
+<w:styles xmlns:r="http://schemas.openxmlformats.org/officeDocument/2006/relationships" xmlns:w="http://schemas.openxmlformats.org/wordprocessingml/2006/main">
   <w:docDefaults>
     <w:rPrDefault>
       <w:rPr>
@@ -6274,387 +5944,154 @@
       </w:pPr>
     </w:pPrDefault>
   </w:docDefaults>
-  <w:latentStyles w:defLockedState="0" w:defUIPriority="99" w:defSemiHidden="0" w:defUnhideWhenUsed="0" w:defQFormat="0" w:count="371">
-    <w:lsdException w:name="Normal" w:uiPriority="0" w:qFormat="1"/>
-    <w:lsdException w:name="heading 1" w:uiPriority="9" w:qFormat="1"/>
-    <w:lsdException w:name="heading 2" w:semiHidden="1" w:uiPriority="9" w:unhideWhenUsed="1" w:qFormat="1"/>
-    <w:lsdException w:name="heading 3" w:semiHidden="1" w:uiPriority="9" w:unhideWhenUsed="1" w:qFormat="1"/>
-    <w:lsdException w:name="heading 4" w:semiHidden="1" w:uiPriority="9" w:unhideWhenUsed="1" w:qFormat="1"/>
-    <w:lsdException w:name="heading 5" w:semiHidden="1" w:uiPriority="9" w:unhideWhenUsed="1" w:qFormat="1"/>
-    <w:lsdException w:name="heading 6" w:semiHidden="1" w:uiPriority="9" w:unhideWhenUsed="1" w:qFormat="1"/>
-    <w:lsdException w:name="heading 7" w:semiHidden="1" w:uiPriority="9" w:unhideWhenUsed="1" w:qFormat="1"/>
-    <w:lsdException w:name="heading 8" w:semiHidden="1" w:uiPriority="9" w:unhideWhenUsed="1" w:qFormat="1"/>
-    <w:lsdException w:name="heading 9" w:semiHidden="1" w:uiPriority="9" w:unhideWhenUsed="1" w:qFormat="1"/>
-    <w:lsdException w:name="index 1" w:semiHidden="1" w:unhideWhenUsed="1"/>
-    <w:lsdException w:name="index 2" w:semiHidden="1" w:unhideWhenUsed="1"/>
-    <w:lsdException w:name="index 3" w:semiHidden="1" w:unhideWhenUsed="1"/>
-    <w:lsdException w:name="index 4" w:semiHidden="1" w:unhideWhenUsed="1"/>
-    <w:lsdException w:name="index 5" w:semiHidden="1" w:unhideWhenUsed="1"/>
-    <w:lsdException w:name="index 6" w:semiHidden="1" w:unhideWhenUsed="1"/>
-    <w:lsdException w:name="index 7" w:semiHidden="1" w:unhideWhenUsed="1"/>
-    <w:lsdException w:name="index 8" w:semiHidden="1" w:unhideWhenUsed="1"/>
-    <w:lsdException w:name="index 9" w:semiHidden="1" w:unhideWhenUsed="1"/>
-    <w:lsdException w:name="toc 1" w:semiHidden="1" w:uiPriority="39" w:unhideWhenUsed="1"/>
-    <w:lsdException w:name="toc 2" w:semiHidden="1" w:uiPriority="39" w:unhideWhenUsed="1"/>
-    <w:lsdException w:name="toc 3" w:semiHidden="1" w:uiPriority="39" w:unhideWhenUsed="1"/>
-    <w:lsdException w:name="toc 4" w:semiHidden="1" w:uiPriority="39" w:unhideWhenUsed="1"/>
-    <w:lsdException w:name="toc 5" w:semiHidden="1" w:uiPriority="39" w:unhideWhenUsed="1"/>
-    <w:lsdException w:name="toc 6" w:semiHidden="1" w:uiPriority="39" w:unhideWhenUsed="1"/>
-    <w:lsdException w:name="toc 7" w:semiHidden="1" w:uiPriority="39" w:unhideWhenUsed="1"/>
-    <w:lsdException w:name="toc 8" w:semiHidden="1" w:uiPriority="39" w:unhideWhenUsed="1"/>
-    <w:lsdException w:name="toc 9" w:semiHidden="1" w:uiPriority="39" w:unhideWhenUsed="1"/>
-    <w:lsdException w:name="Normal Indent" w:semiHidden="1" w:unhideWhenUsed="1"/>
-    <w:lsdException w:name="footnote text" w:semiHidden="1" w:unhideWhenUsed="1"/>
-    <w:lsdException w:name="annotation text" w:semiHidden="1" w:unhideWhenUsed="1"/>
-    <w:lsdException w:name="header" w:semiHidden="1" w:unhideWhenUsed="1"/>
-    <w:lsdException w:name="footer" w:semiHidden="1" w:unhideWhenUsed="1"/>
-    <w:lsdException w:name="index heading" w:semiHidden="1" w:unhideWhenUsed="1"/>
-    <w:lsdException w:name="caption" w:semiHidden="1" w:uiPriority="35" w:unhideWhenUsed="1" w:qFormat="1"/>
-    <w:lsdException w:name="table of figures" w:semiHidden="1" w:unhideWhenUsed="1"/>
-    <w:lsdException w:name="envelope address" w:semiHidden="1" w:unhideWhenUsed="1"/>
-    <w:lsdException w:name="envelope return" w:semiHidden="1" w:unhideWhenUsed="1"/>
-    <w:lsdException w:name="footnote reference" w:semiHidden="1" w:unhideWhenUsed="1"/>
-    <w:lsdException w:name="annotation reference" w:semiHidden="1" w:unhideWhenUsed="1"/>
-    <w:lsdException w:name="line number" w:semiHidden="1" w:unhideWhenUsed="1"/>
-    <w:lsdException w:name="page number" w:semiHidden="1" w:unhideWhenUsed="1"/>
-    <w:lsdException w:name="endnote reference" w:semiHidden="1" w:unhideWhenUsed="1"/>
-    <w:lsdException w:name="endnote text" w:semiHidden="1" w:unhideWhenUsed="1"/>
-    <w:lsdException w:name="table of authorities" w:semiHidden="1" w:unhideWhenUsed="1"/>
-    <w:lsdException w:name="macro" w:semiHidden="1" w:unhideWhenUsed="1"/>
-    <w:lsdException w:name="toa heading" w:semiHidden="1" w:unhideWhenUsed="1"/>
-    <w:lsdException w:name="List" w:semiHidden="1" w:unhideWhenUsed="1"/>
-    <w:lsdException w:name="List Bullet" w:semiHidden="1" w:unhideWhenUsed="1"/>
-    <w:lsdException w:name="List Number" w:semiHidden="1" w:unhideWhenUsed="1"/>
-    <w:lsdException w:name="List 2" w:semiHidden="1" w:unhideWhenUsed="1"/>
-    <w:lsdException w:name="List 3" w:semiHidden="1" w:unhideWhenUsed="1"/>
-    <w:lsdException w:name="List 4" w:semiHidden="1" w:unhideWhenUsed="1"/>
-    <w:lsdException w:name="List 5" w:semiHidden="1" w:unhideWhenUsed="1"/>
-    <w:lsdException w:name="List Bullet 2" w:semiHidden="1" w:unhideWhenUsed="1"/>
-    <w:lsdException w:name="List Bullet 3" w:semiHidden="1" w:unhideWhenUsed="1"/>
-    <w:lsdException w:name="List Bullet 4" w:semiHidden="1" w:unhideWhenUsed="1"/>
-    <w:lsdException w:name="List Bullet 5" w:semiHidden="1" w:unhideWhenUsed="1"/>
-    <w:lsdException w:name="List Number 2" w:semiHidden="1" w:unhideWhenUsed="1"/>
-    <w:lsdException w:name="List Number 3" w:semiHidden="1" w:unhideWhenUsed="1"/>
-    <w:lsdException w:name="List Number 4" w:semiHidden="1" w:unhideWhenUsed="1"/>
-    <w:lsdException w:name="List Number 5" w:semiHidden="1" w:unhideWhenUsed="1"/>
-    <w:lsdException w:name="Title" w:uiPriority="10" w:qFormat="1"/>
-    <w:lsdException w:name="Closing" w:semiHidden="1" w:unhideWhenUsed="1"/>
-    <w:lsdException w:name="Signature" w:semiHidden="1" w:unhideWhenUsed="1"/>
-    <w:lsdException w:name="Default Paragraph Font" w:semiHidden="1" w:uiPriority="1" w:unhideWhenUsed="1"/>
-    <w:lsdException w:name="Body Text" w:semiHidden="1" w:unhideWhenUsed="1"/>
-    <w:lsdException w:name="Body Text Indent" w:semiHidden="1" w:unhideWhenUsed="1"/>
-    <w:lsdException w:name="List Continue" w:semiHidden="1" w:unhideWhenUsed="1"/>
-    <w:lsdException w:name="List Continue 2" w:semiHidden="1" w:unhideWhenUsed="1"/>
-    <w:lsdException w:name="List Continue 3" w:semiHidden="1" w:unhideWhenUsed="1"/>
-    <w:lsdException w:name="List Continue 4" w:semiHidden="1" w:unhideWhenUsed="1"/>
-    <w:lsdException w:name="List Continue 5" w:semiHidden="1" w:unhideWhenUsed="1"/>
-    <w:lsdException w:name="Message Header" w:semiHidden="1" w:unhideWhenUsed="1"/>
-    <w:lsdException w:name="Subtitle" w:uiPriority="11" w:qFormat="1"/>
-    <w:lsdException w:name="Salutation" w:semiHidden="1" w:unhideWhenUsed="1"/>
-    <w:lsdException w:name="Date" w:semiHidden="1" w:unhideWhenUsed="1"/>
-    <w:lsdException w:name="Body Text First Indent" w:semiHidden="1" w:unhideWhenUsed="1"/>
-    <w:lsdException w:name="Body Text First Indent 2" w:semiHidden="1" w:unhideWhenUsed="1"/>
-    <w:lsdException w:name="Note Heading" w:semiHidden="1" w:unhideWhenUsed="1"/>
-    <w:lsdException w:name="Body Text 2" w:semiHidden="1" w:unhideWhenUsed="1"/>
-    <w:lsdException w:name="Body Text 3" w:semiHidden="1" w:unhideWhenUsed="1"/>
-    <w:lsdException w:name="Body Text Indent 2" w:semiHidden="1" w:unhideWhenUsed="1"/>
-    <w:lsdException w:name="Body Text Indent 3" w:semiHidden="1" w:unhideWhenUsed="1"/>
-    <w:lsdException w:name="Block Text" w:semiHidden="1" w:unhideWhenUsed="1"/>
-    <w:lsdException w:name="Hyperlink" w:semiHidden="1" w:unhideWhenUsed="1"/>
-    <w:lsdException w:name="FollowedHyperlink" w:semiHidden="1" w:unhideWhenUsed="1"/>
-    <w:lsdException w:name="Strong" w:uiPriority="22" w:qFormat="1"/>
-    <w:lsdException w:name="Emphasis" w:uiPriority="20" w:qFormat="1"/>
-    <w:lsdException w:name="Document Map" w:semiHidden="1" w:unhideWhenUsed="1"/>
-    <w:lsdException w:name="Plain Text" w:semiHidden="1" w:unhideWhenUsed="1"/>
-    <w:lsdException w:name="E-mail Signature" w:semiHidden="1" w:unhideWhenUsed="1"/>
-    <w:lsdException w:name="HTML Top of Form" w:semiHidden="1" w:unhideWhenUsed="1"/>
-    <w:lsdException w:name="HTML Bottom of Form" w:semiHidden="1" w:unhideWhenUsed="1"/>
-    <w:lsdException w:name="Normal (Web)" w:semiHidden="1" w:unhideWhenUsed="1"/>
-    <w:lsdException w:name="HTML Acronym" w:semiHidden="1" w:unhideWhenUsed="1"/>
-    <w:lsdException w:name="HTML Address" w:semiHidden="1" w:unhideWhenUsed="1"/>
-    <w:lsdException w:name="HTML Cite" w:semiHidden="1" w:unhideWhenUsed="1"/>
-    <w:lsdException w:name="HTML Code" w:semiHidden="1" w:unhideWhenUsed="1"/>
-    <w:lsdException w:name="HTML Definition" w:semiHidden="1" w:unhideWhenUsed="1"/>
-    <w:lsdException w:name="HTML Keyboard" w:semiHidden="1" w:unhideWhenUsed="1"/>
-    <w:lsdException w:name="HTML Preformatted" w:semiHidden="1" w:unhideWhenUsed="1"/>
-    <w:lsdException w:name="HTML Sample" w:semiHidden="1" w:unhideWhenUsed="1"/>
-    <w:lsdException w:name="HTML Typewriter" w:semiHidden="1" w:unhideWhenUsed="1"/>
-    <w:lsdException w:name="HTML Variable" w:semiHidden="1" w:unhideWhenUsed="1"/>
-    <w:lsdException w:name="Normal Table" w:semiHidden="1" w:unhideWhenUsed="1"/>
-    <w:lsdException w:name="annotation subject" w:semiHidden="1" w:unhideWhenUsed="1"/>
-    <w:lsdException w:name="No List" w:semiHidden="1" w:unhideWhenUsed="1"/>
-    <w:lsdException w:name="Outline List 1" w:semiHidden="1" w:unhideWhenUsed="1"/>
-    <w:lsdException w:name="Outline List 2" w:semiHidden="1" w:unhideWhenUsed="1"/>
-    <w:lsdException w:name="Outline List 3" w:semiHidden="1" w:unhideWhenUsed="1"/>
-    <w:lsdException w:name="Table Simple 1" w:semiHidden="1" w:unhideWhenUsed="1"/>
-    <w:lsdException w:name="Table Simple 2" w:semiHidden="1" w:unhideWhenUsed="1"/>
-    <w:lsdException w:name="Table Simple 3" w:semiHidden="1" w:unhideWhenUsed="1"/>
-    <w:lsdException w:name="Table Classic 1" w:semiHidden="1" w:unhideWhenUsed="1"/>
-    <w:lsdException w:name="Table Classic 2" w:semiHidden="1" w:unhideWhenUsed="1"/>
-    <w:lsdException w:name="Table Classic 3" w:semiHidden="1" w:unhideWhenUsed="1"/>
-    <w:lsdException w:name="Table Classic 4" w:semiHidden="1" w:unhideWhenUsed="1"/>
-    <w:lsdException w:name="Table Colorful 1" w:semiHidden="1" w:unhideWhenUsed="1"/>
-    <w:lsdException w:name="Table Colorful 2" w:semiHidden="1" w:unhideWhenUsed="1"/>
-    <w:lsdException w:name="Table Colorful 3" w:semiHidden="1" w:unhideWhenUsed="1"/>
-    <w:lsdException w:name="Table Columns 1" w:semiHidden="1" w:unhideWhenUsed="1"/>
-    <w:lsdException w:name="Table Columns 2" w:semiHidden="1" w:unhideWhenUsed="1"/>
-    <w:lsdException w:name="Table Columns 3" w:semiHidden="1" w:unhideWhenUsed="1"/>
-    <w:lsdException w:name="Table Columns 4" w:semiHidden="1" w:unhideWhenUsed="1"/>
-    <w:lsdException w:name="Table Columns 5" w:semiHidden="1" w:unhideWhenUsed="1"/>
-    <w:lsdException w:name="Table Grid 1" w:semiHidden="1" w:unhideWhenUsed="1"/>
-    <w:lsdException w:name="Table Grid 2" w:semiHidden="1" w:unhideWhenUsed="1"/>
-    <w:lsdException w:name="Table Grid 3" w:semiHidden="1" w:unhideWhenUsed="1"/>
-    <w:lsdException w:name="Table Grid 4" w:semiHidden="1" w:unhideWhenUsed="1"/>
-    <w:lsdException w:name="Table Grid 5" w:semiHidden="1" w:unhideWhenUsed="1"/>
-    <w:lsdException w:name="Table Grid 6" w:semiHidden="1" w:unhideWhenUsed="1"/>
-    <w:lsdException w:name="Table Grid 7" w:semiHidden="1" w:unhideWhenUsed="1"/>
-    <w:lsdException w:name="Table Grid 8" w:semiHidden="1" w:unhideWhenUsed="1"/>
-    <w:lsdException w:name="Table List 1" w:semiHidden="1" w:unhideWhenUsed="1"/>
-    <w:lsdException w:name="Table List 2" w:semiHidden="1" w:unhideWhenUsed="1"/>
-    <w:lsdException w:name="Table List 3" w:semiHidden="1" w:unhideWhenUsed="1"/>
-    <w:lsdException w:name="Table List 4" w:semiHidden="1" w:unhideWhenUsed="1"/>
-    <w:lsdException w:name="Table List 5" w:semiHidden="1" w:unhideWhenUsed="1"/>
-    <w:lsdException w:name="Table List 6" w:semiHidden="1" w:unhideWhenUsed="1"/>
-    <w:lsdException w:name="Table List 7" w:semiHidden="1" w:unhideWhenUsed="1"/>
-    <w:lsdException w:name="Table List 8" w:semiHidden="1" w:unhideWhenUsed="1"/>
-    <w:lsdException w:name="Table 3D effects 1" w:semiHidden="1" w:unhideWhenUsed="1"/>
-    <w:lsdException w:name="Table 3D effects 2" w:semiHidden="1" w:unhideWhenUsed="1"/>
-    <w:lsdException w:name="Table 3D effects 3" w:semiHidden="1" w:unhideWhenUsed="1"/>
-    <w:lsdException w:name="Table Contemporary" w:semiHidden="1" w:unhideWhenUsed="1"/>
-    <w:lsdException w:name="Table Elegant" w:semiHidden="1" w:unhideWhenUsed="1"/>
-    <w:lsdException w:name="Table Professional" w:semiHidden="1" w:unhideWhenUsed="1"/>
-    <w:lsdException w:name="Table Subtle 1" w:semiHidden="1" w:unhideWhenUsed="1"/>
-    <w:lsdException w:name="Table Subtle 2" w:semiHidden="1" w:unhideWhenUsed="1"/>
-    <w:lsdException w:name="Table Web 1" w:semiHidden="1" w:unhideWhenUsed="1"/>
-    <w:lsdException w:name="Table Web 2" w:semiHidden="1" w:unhideWhenUsed="1"/>
-    <w:lsdException w:name="Table Web 3" w:semiHidden="1" w:unhideWhenUsed="1"/>
-    <w:lsdException w:name="Balloon Text" w:semiHidden="1" w:unhideWhenUsed="1"/>
-    <w:lsdException w:name="Table Grid" w:uiPriority="39"/>
-    <w:lsdException w:name="Table Theme" w:semiHidden="1" w:unhideWhenUsed="1"/>
-    <w:lsdException w:name="Placeholder Text" w:semiHidden="1"/>
-    <w:lsdException w:name="No Spacing" w:uiPriority="1" w:qFormat="1"/>
-    <w:lsdException w:name="Light Shading" w:uiPriority="60"/>
-    <w:lsdException w:name="Light List" w:uiPriority="61"/>
-    <w:lsdException w:name="Light Grid" w:uiPriority="62"/>
-    <w:lsdException w:name="Medium Shading 1" w:uiPriority="63"/>
-    <w:lsdException w:name="Medium Shading 2" w:uiPriority="64"/>
-    <w:lsdException w:name="Medium List 1" w:uiPriority="65"/>
-    <w:lsdException w:name="Medium List 2" w:uiPriority="66"/>
-    <w:lsdException w:name="Medium Grid 1" w:uiPriority="67"/>
-    <w:lsdException w:name="Medium Grid 2" w:uiPriority="68"/>
-    <w:lsdException w:name="Medium Grid 3" w:uiPriority="69"/>
-    <w:lsdException w:name="Dark List" w:uiPriority="70"/>
-    <w:lsdException w:name="Colorful Shading" w:uiPriority="71"/>
-    <w:lsdException w:name="Colorful List" w:uiPriority="72"/>
-    <w:lsdException w:name="Colorful Grid" w:uiPriority="73"/>
-    <w:lsdException w:name="Light Shading Accent 1" w:uiPriority="60"/>
-    <w:lsdException w:name="Light List Accent 1" w:uiPriority="61"/>
-    <w:lsdException w:name="Light Grid Accent 1" w:uiPriority="62"/>
-    <w:lsdException w:name="Medium Shading 1 Accent 1" w:uiPriority="63"/>
-    <w:lsdException w:name="Medium Shading 2 Accent 1" w:uiPriority="64"/>
-    <w:lsdException w:name="Medium List 1 Accent 1" w:uiPriority="65"/>
-    <w:lsdException w:name="Revision" w:semiHidden="1"/>
-    <w:lsdException w:name="List Paragraph" w:uiPriority="34" w:qFormat="1"/>
-    <w:lsdException w:name="Quote" w:uiPriority="29" w:qFormat="1"/>
-    <w:lsdException w:name="Intense Quote" w:uiPriority="30" w:qFormat="1"/>
-    <w:lsdException w:name="Medium List 2 Accent 1" w:uiPriority="66"/>
-    <w:lsdException w:name="Medium Grid 1 Accent 1" w:uiPriority="67"/>
-    <w:lsdException w:name="Medium Grid 2 Accent 1" w:uiPriority="68"/>
-    <w:lsdException w:name="Medium Grid 3 Accent 1" w:uiPriority="69"/>
-    <w:lsdException w:name="Dark List Accent 1" w:uiPriority="70"/>
-    <w:lsdException w:name="Colorful Shading Accent 1" w:uiPriority="71"/>
-    <w:lsdException w:name="Colorful List Accent 1" w:uiPriority="72"/>
-    <w:lsdException w:name="Colorful Grid Accent 1" w:uiPriority="73"/>
-    <w:lsdException w:name="Light Shading Accent 2" w:uiPriority="60"/>
-    <w:lsdException w:name="Light List Accent 2" w:uiPriority="61"/>
-    <w:lsdException w:name="Light Grid Accent 2" w:uiPriority="62"/>
-    <w:lsdException w:name="Medium Shading 1 Accent 2" w:uiPriority="63"/>
-    <w:lsdException w:name="Medium Shading 2 Accent 2" w:uiPriority="64"/>
-    <w:lsdException w:name="Medium List 1 Accent 2" w:uiPriority="65"/>
-    <w:lsdException w:name="Medium List 2 Accent 2" w:uiPriority="66"/>
-    <w:lsdException w:name="Medium Grid 1 Accent 2" w:uiPriority="67"/>
-    <w:lsdException w:name="Medium Grid 2 Accent 2" w:uiPriority="68"/>
-    <w:lsdException w:name="Medium Grid 3 Accent 2" w:uiPriority="69"/>
-    <w:lsdException w:name="Dark List Accent 2" w:uiPriority="70"/>
-    <w:lsdException w:name="Colorful Shading Accent 2" w:uiPriority="71"/>
-    <w:lsdException w:name="Colorful List Accent 2" w:uiPriority="72"/>
-    <w:lsdException w:name="Colorful Grid Accent 2" w:uiPriority="73"/>
-    <w:lsdException w:name="Light Shading Accent 3" w:uiPriority="60"/>
-    <w:lsdException w:name="Light List Accent 3" w:uiPriority="61"/>
-    <w:lsdException w:name="Light Grid Accent 3" w:uiPriority="62"/>
-    <w:lsdException w:name="Medium Shading 1 Accent 3" w:uiPriority="63"/>
-    <w:lsdException w:name="Medium Shading 2 Accent 3" w:uiPriority="64"/>
-    <w:lsdException w:name="Medium List 1 Accent 3" w:uiPriority="65"/>
-    <w:lsdException w:name="Medium List 2 Accent 3" w:uiPriority="66"/>
-    <w:lsdException w:name="Medium Grid 1 Accent 3" w:uiPriority="67"/>
-    <w:lsdException w:name="Medium Grid 2 Accent 3" w:uiPriority="68"/>
-    <w:lsdException w:name="Medium Grid 3 Accent 3" w:uiPriority="69"/>
-    <w:lsdException w:name="Dark List Accent 3" w:uiPriority="70"/>
-    <w:lsdException w:name="Colorful Shading Accent 3" w:uiPriority="71"/>
-    <w:lsdException w:name="Colorful List Accent 3" w:uiPriority="72"/>
-    <w:lsdException w:name="Colorful Grid Accent 3" w:uiPriority="73"/>
-    <w:lsdException w:name="Light Shading Accent 4" w:uiPriority="60"/>
-    <w:lsdException w:name="Light List Accent 4" w:uiPriority="61"/>
-    <w:lsdException w:name="Light Grid Accent 4" w:uiPriority="62"/>
-    <w:lsdException w:name="Medium Shading 1 Accent 4" w:uiPriority="63"/>
-    <w:lsdException w:name="Medium Shading 2 Accent 4" w:uiPriority="64"/>
-    <w:lsdException w:name="Medium List 1 Accent 4" w:uiPriority="65"/>
-    <w:lsdException w:name="Medium List 2 Accent 4" w:uiPriority="66"/>
-    <w:lsdException w:name="Medium Grid 1 Accent 4" w:uiPriority="67"/>
-    <w:lsdException w:name="Medium Grid 2 Accent 4" w:uiPriority="68"/>
-    <w:lsdException w:name="Medium Grid 3 Accent 4" w:uiPriority="69"/>
-    <w:lsdException w:name="Dark List Accent 4" w:uiPriority="70"/>
-    <w:lsdException w:name="Colorful Shading Accent 4" w:uiPriority="71"/>
-    <w:lsdException w:name="Colorful List Accent 4" w:uiPriority="72"/>
-    <w:lsdException w:name="Colorful Grid Accent 4" w:uiPriority="73"/>
-    <w:lsdException w:name="Light Shading Accent 5" w:uiPriority="60"/>
-    <w:lsdException w:name="Light List Accent 5" w:uiPriority="61"/>
-    <w:lsdException w:name="Light Grid Accent 5" w:uiPriority="62"/>
-    <w:lsdException w:name="Medium Shading 1 Accent 5" w:uiPriority="63"/>
-    <w:lsdException w:name="Medium Shading 2 Accent 5" w:uiPriority="64"/>
-    <w:lsdException w:name="Medium List 1 Accent 5" w:uiPriority="65"/>
-    <w:lsdException w:name="Medium List 2 Accent 5" w:uiPriority="66"/>
-    <w:lsdException w:name="Medium Grid 1 Accent 5" w:uiPriority="67"/>
-    <w:lsdException w:name="Medium Grid 2 Accent 5" w:uiPriority="68"/>
-    <w:lsdException w:name="Medium Grid 3 Accent 5" w:uiPriority="69"/>
-    <w:lsdException w:name="Dark List Accent 5" w:uiPriority="70"/>
-    <w:lsdException w:name="Colorful Shading Accent 5" w:uiPriority="71"/>
-    <w:lsdException w:name="Colorful List Accent 5" w:uiPriority="72"/>
-    <w:lsdException w:name="Colorful Grid Accent 5" w:uiPriority="73"/>
-    <w:lsdException w:name="Light Shading Accent 6" w:uiPriority="60"/>
-    <w:lsdException w:name="Light List Accent 6" w:uiPriority="61"/>
-    <w:lsdException w:name="Light Grid Accent 6" w:uiPriority="62"/>
-    <w:lsdException w:name="Medium Shading 1 Accent 6" w:uiPriority="63"/>
-    <w:lsdException w:name="Medium Shading 2 Accent 6" w:uiPriority="64"/>
-    <w:lsdException w:name="Medium List 1 Accent 6" w:uiPriority="65"/>
-    <w:lsdException w:name="Medium List 2 Accent 6" w:uiPriority="66"/>
-    <w:lsdException w:name="Medium Grid 1 Accent 6" w:uiPriority="67"/>
-    <w:lsdException w:name="Medium Grid 2 Accent 6" w:uiPriority="68"/>
-    <w:lsdException w:name="Medium Grid 3 Accent 6" w:uiPriority="69"/>
-    <w:lsdException w:name="Dark List Accent 6" w:uiPriority="70"/>
-    <w:lsdException w:name="Colorful Shading Accent 6" w:uiPriority="71"/>
-    <w:lsdException w:name="Colorful List Accent 6" w:uiPriority="72"/>
-    <w:lsdException w:name="Colorful Grid Accent 6" w:uiPriority="73"/>
-    <w:lsdException w:name="Subtle Emphasis" w:uiPriority="19" w:qFormat="1"/>
-    <w:lsdException w:name="Intense Emphasis" w:uiPriority="21" w:qFormat="1"/>
-    <w:lsdException w:name="Subtle Reference" w:uiPriority="31" w:qFormat="1"/>
-    <w:lsdException w:name="Intense Reference" w:uiPriority="32" w:qFormat="1"/>
-    <w:lsdException w:name="Book Title" w:uiPriority="33" w:qFormat="1"/>
-    <w:lsdException w:name="Bibliography" w:semiHidden="1" w:uiPriority="37" w:unhideWhenUsed="1"/>
-    <w:lsdException w:name="TOC Heading" w:semiHidden="1" w:uiPriority="39" w:unhideWhenUsed="1" w:qFormat="1"/>
-    <w:lsdException w:name="Plain Table 1" w:uiPriority="41"/>
-    <w:lsdException w:name="Plain Table 2" w:uiPriority="42"/>
-    <w:lsdException w:name="Plain Table 3" w:uiPriority="43"/>
-    <w:lsdException w:name="Plain Table 4" w:uiPriority="44"/>
-    <w:lsdException w:name="Plain Table 5" w:uiPriority="45"/>
-    <w:lsdException w:name="Grid Table Light" w:uiPriority="40"/>
-    <w:lsdException w:name="Grid Table 1 Light" w:uiPriority="46"/>
-    <w:lsdException w:name="Grid Table 2" w:uiPriority="47"/>
-    <w:lsdException w:name="Grid Table 3" w:uiPriority="48"/>
-    <w:lsdException w:name="Grid Table 4" w:uiPriority="49"/>
-    <w:lsdException w:name="Grid Table 5 Dark" w:uiPriority="50"/>
-    <w:lsdException w:name="Grid Table 6 Colorful" w:uiPriority="51"/>
-    <w:lsdException w:name="Grid Table 7 Colorful" w:uiPriority="52"/>
-    <w:lsdException w:name="Grid Table 1 Light Accent 1" w:uiPriority="46"/>
-    <w:lsdException w:name="Grid Table 2 Accent 1" w:uiPriority="47"/>
-    <w:lsdException w:name="Grid Table 3 Accent 1" w:uiPriority="48"/>
-    <w:lsdException w:name="Grid Table 4 Accent 1" w:uiPriority="49"/>
-    <w:lsdException w:name="Grid Table 5 Dark Accent 1" w:uiPriority="50"/>
-    <w:lsdException w:name="Grid Table 6 Colorful Accent 1" w:uiPriority="51"/>
-    <w:lsdException w:name="Grid Table 7 Colorful Accent 1" w:uiPriority="52"/>
-    <w:lsdException w:name="Grid Table 1 Light Accent 2" w:uiPriority="46"/>
-    <w:lsdException w:name="Grid Table 2 Accent 2" w:uiPriority="47"/>
-    <w:lsdException w:name="Grid Table 3 Accent 2" w:uiPriority="48"/>
-    <w:lsdException w:name="Grid Table 4 Accent 2" w:uiPriority="49"/>
-    <w:lsdException w:name="Grid Table 5 Dark Accent 2" w:uiPriority="50"/>
-    <w:lsdException w:name="Grid Table 6 Colorful Accent 2" w:uiPriority="51"/>
-    <w:lsdException w:name="Grid Table 7 Colorful Accent 2" w:uiPriority="52"/>
-    <w:lsdException w:name="Grid Table 1 Light Accent 3" w:uiPriority="46"/>
-    <w:lsdException w:name="Grid Table 2 Accent 3" w:uiPriority="47"/>
-    <w:lsdException w:name="Grid Table 3 Accent 3" w:uiPriority="48"/>
-    <w:lsdException w:name="Grid Table 4 Accent 3" w:uiPriority="49"/>
-    <w:lsdException w:name="Grid Table 5 Dark Accent 3" w:uiPriority="50"/>
-    <w:lsdException w:name="Grid Table 6 Colorful Accent 3" w:uiPriority="51"/>
-    <w:lsdException w:name="Grid Table 7 Colorful Accent 3" w:uiPriority="52"/>
-    <w:lsdException w:name="Grid Table 1 Light Accent 4" w:uiPriority="46"/>
-    <w:lsdException w:name="Grid Table 2 Accent 4" w:uiPriority="47"/>
-    <w:lsdException w:name="Grid Table 3 Accent 4" w:uiPriority="48"/>
-    <w:lsdException w:name="Grid Table 4 Accent 4" w:uiPriority="49"/>
-    <w:lsdException w:name="Grid Table 5 Dark Accent 4" w:uiPriority="50"/>
-    <w:lsdException w:name="Grid Table 6 Colorful Accent 4" w:uiPriority="51"/>
-    <w:lsdException w:name="Grid Table 7 Colorful Accent 4" w:uiPriority="52"/>
-    <w:lsdException w:name="Grid Table 1 Light Accent 5" w:uiPriority="46"/>
-    <w:lsdException w:name="Grid Table 2 Accent 5" w:uiPriority="47"/>
-    <w:lsdException w:name="Grid Table 3 Accent 5" w:uiPriority="48"/>
-    <w:lsdException w:name="Grid Table 4 Accent 5" w:uiPriority="49"/>
-    <w:lsdException w:name="Grid Table 5 Dark Accent 5" w:uiPriority="50"/>
-    <w:lsdException w:name="Grid Table 6 Colorful Accent 5" w:uiPriority="51"/>
-    <w:lsdException w:name="Grid Table 7 Colorful Accent 5" w:uiPriority="52"/>
-    <w:lsdException w:name="Grid Table 1 Light Accent 6" w:uiPriority="46"/>
-    <w:lsdException w:name="Grid Table 2 Accent 6" w:uiPriority="47"/>
-    <w:lsdException w:name="Grid Table 3 Accent 6" w:uiPriority="48"/>
-    <w:lsdException w:name="Grid Table 4 Accent 6" w:uiPriority="49"/>
-    <w:lsdException w:name="Grid Table 5 Dark Accent 6" w:uiPriority="50"/>
-    <w:lsdException w:name="Grid Table 6 Colorful Accent 6" w:uiPriority="51"/>
-    <w:lsdException w:name="Grid Table 7 Colorful Accent 6" w:uiPriority="52"/>
-    <w:lsdException w:name="List Table 1 Light" w:uiPriority="46"/>
-    <w:lsdException w:name="List Table 2" w:uiPriority="47"/>
-    <w:lsdException w:name="List Table 3" w:uiPriority="48"/>
-    <w:lsdException w:name="List Table 4" w:uiPriority="49"/>
-    <w:lsdException w:name="List Table 5 Dark" w:uiPriority="50"/>
-    <w:lsdException w:name="List Table 6 Colorful" w:uiPriority="51"/>
-    <w:lsdException w:name="List Table 7 Colorful" w:uiPriority="52"/>
-    <w:lsdException w:name="List Table 1 Light Accent 1" w:uiPriority="46"/>
-    <w:lsdException w:name="List Table 2 Accent 1" w:uiPriority="47"/>
-    <w:lsdException w:name="List Table 3 Accent 1" w:uiPriority="48"/>
-    <w:lsdException w:name="List Table 4 Accent 1" w:uiPriority="49"/>
-    <w:lsdException w:name="List Table 5 Dark Accent 1" w:uiPriority="50"/>
-    <w:lsdException w:name="List Table 6 Colorful Accent 1" w:uiPriority="51"/>
-    <w:lsdException w:name="List Table 7 Colorful Accent 1" w:uiPriority="52"/>
-    <w:lsdException w:name="List Table 1 Light Accent 2" w:uiPriority="46"/>
-    <w:lsdException w:name="List Table 2 Accent 2" w:uiPriority="47"/>
-    <w:lsdException w:name="List Table 3 Accent 2" w:uiPriority="48"/>
-    <w:lsdException w:name="List Table 4 Accent 2" w:uiPriority="49"/>
-    <w:lsdException w:name="List Table 5 Dark Accent 2" w:uiPriority="50"/>
-    <w:lsdException w:name="List Table 6 Colorful Accent 2" w:uiPriority="51"/>
-    <w:lsdException w:name="List Table 7 Colorful Accent 2" w:uiPriority="52"/>
-    <w:lsdException w:name="List Table 1 Light Accent 3" w:uiPriority="46"/>
-    <w:lsdException w:name="List Table 2 Accent 3" w:uiPriority="47"/>
-    <w:lsdException w:name="List Table 3 Accent 3" w:uiPriority="48"/>
-    <w:lsdException w:name="List Table 4 Accent 3" w:uiPriority="49"/>
-    <w:lsdException w:name="List Table 5 Dark Accent 3" w:uiPriority="50"/>
-    <w:lsdException w:name="List Table 6 Colorful Accent 3" w:uiPriority="51"/>
-    <w:lsdException w:name="List Table 7 Colorful Accent 3" w:uiPriority="52"/>
-    <w:lsdException w:name="List Table 1 Light Accent 4" w:uiPriority="46"/>
-    <w:lsdException w:name="List Table 2 Accent 4" w:uiPriority="47"/>
-    <w:lsdException w:name="List Table 3 Accent 4" w:uiPriority="48"/>
-    <w:lsdException w:name="List Table 4 Accent 4" w:uiPriority="49"/>
-    <w:lsdException w:name="List Table 5 Dark Accent 4" w:uiPriority="50"/>
-    <w:lsdException w:name="List Table 6 Colorful Accent 4" w:uiPriority="51"/>
-    <w:lsdException w:name="List Table 7 Colorful Accent 4" w:uiPriority="52"/>
-    <w:lsdException w:name="List Table 1 Light Accent 5" w:uiPriority="46"/>
-    <w:lsdException w:name="List Table 2 Accent 5" w:uiPriority="47"/>
-    <w:lsdException w:name="List Table 3 Accent 5" w:uiPriority="48"/>
-    <w:lsdException w:name="List Table 4 Accent 5" w:uiPriority="49"/>
-    <w:lsdException w:name="List Table 5 Dark Accent 5" w:uiPriority="50"/>
-    <w:lsdException w:name="List Table 6 Colorful Accent 5" w:uiPriority="51"/>
-    <w:lsdException w:name="List Table 7 Colorful Accent 5" w:uiPriority="52"/>
-    <w:lsdException w:name="List Table 1 Light Accent 6" w:uiPriority="46"/>
-    <w:lsdException w:name="List Table 2 Accent 6" w:uiPriority="47"/>
-    <w:lsdException w:name="List Table 3 Accent 6" w:uiPriority="48"/>
-    <w:lsdException w:name="List Table 4 Accent 6" w:uiPriority="49"/>
-    <w:lsdException w:name="List Table 5 Dark Accent 6" w:uiPriority="50"/>
-    <w:lsdException w:name="List Table 6 Colorful Accent 6" w:uiPriority="51"/>
-    <w:lsdException w:name="List Table 7 Colorful Accent 6" w:uiPriority="52"/>
+  <w:latentStyles w:defLockedState="0" w:defUIPriority="99" w:defSemiHidden="1" w:defUnhideWhenUsed="1" w:defQFormat="0" w:count="267">
+    <w:lsdException w:name="Normal" w:semiHidden="0" w:uiPriority="0" w:unhideWhenUsed="0" w:qFormat="1"/>
+    <w:lsdException w:name="heading 1" w:semiHidden="0" w:uiPriority="9" w:unhideWhenUsed="0" w:qFormat="1"/>
+    <w:lsdException w:name="heading 2" w:uiPriority="9" w:qFormat="1"/>
+    <w:lsdException w:name="heading 3" w:uiPriority="9" w:qFormat="1"/>
+    <w:lsdException w:name="heading 4" w:uiPriority="9" w:qFormat="1"/>
+    <w:lsdException w:name="heading 5" w:uiPriority="9" w:qFormat="1"/>
+    <w:lsdException w:name="heading 6" w:uiPriority="9" w:qFormat="1"/>
+    <w:lsdException w:name="heading 7" w:uiPriority="9" w:qFormat="1"/>
+    <w:lsdException w:name="heading 8" w:uiPriority="9" w:qFormat="1"/>
+    <w:lsdException w:name="heading 9" w:uiPriority="9" w:qFormat="1"/>
+    <w:lsdException w:name="toc 1" w:uiPriority="39"/>
+    <w:lsdException w:name="toc 2" w:uiPriority="39"/>
+    <w:lsdException w:name="toc 3" w:uiPriority="39"/>
+    <w:lsdException w:name="toc 4" w:uiPriority="39"/>
+    <w:lsdException w:name="toc 5" w:uiPriority="39"/>
+    <w:lsdException w:name="toc 6" w:uiPriority="39"/>
+    <w:lsdException w:name="toc 7" w:uiPriority="39"/>
+    <w:lsdException w:name="toc 8" w:uiPriority="39"/>
+    <w:lsdException w:name="toc 9" w:uiPriority="39"/>
+    <w:lsdException w:name="caption" w:uiPriority="35" w:qFormat="1"/>
+    <w:lsdException w:name="Title" w:semiHidden="0" w:uiPriority="10" w:unhideWhenUsed="0" w:qFormat="1"/>
+    <w:lsdException w:name="Default Paragraph Font" w:uiPriority="1"/>
+    <w:lsdException w:name="Subtitle" w:semiHidden="0" w:uiPriority="11" w:unhideWhenUsed="0" w:qFormat="1"/>
+    <w:lsdException w:name="Strong" w:semiHidden="0" w:uiPriority="22" w:unhideWhenUsed="0" w:qFormat="1"/>
+    <w:lsdException w:name="Emphasis" w:semiHidden="0" w:uiPriority="20" w:unhideWhenUsed="0" w:qFormat="1"/>
+    <w:lsdException w:name="Table Grid" w:semiHidden="0" w:uiPriority="39" w:unhideWhenUsed="0"/>
+    <w:lsdException w:name="Placeholder Text" w:unhideWhenUsed="0"/>
+    <w:lsdException w:name="No Spacing" w:semiHidden="0" w:uiPriority="1" w:unhideWhenUsed="0" w:qFormat="1"/>
+    <w:lsdException w:name="Light Shading" w:semiHidden="0" w:uiPriority="60" w:unhideWhenUsed="0"/>
+    <w:lsdException w:name="Light List" w:semiHidden="0" w:uiPriority="61" w:unhideWhenUsed="0"/>
+    <w:lsdException w:name="Light Grid" w:semiHidden="0" w:uiPriority="62" w:unhideWhenUsed="0"/>
+    <w:lsdException w:name="Medium Shading 1" w:semiHidden="0" w:uiPriority="63" w:unhideWhenUsed="0"/>
+    <w:lsdException w:name="Medium Shading 2" w:semiHidden="0" w:uiPriority="64" w:unhideWhenUsed="0"/>
+    <w:lsdException w:name="Medium List 1" w:semiHidden="0" w:uiPriority="65" w:unhideWhenUsed="0"/>
+    <w:lsdException w:name="Medium List 2" w:semiHidden="0" w:uiPriority="66" w:unhideWhenUsed="0"/>
+    <w:lsdException w:name="Medium Grid 1" w:semiHidden="0" w:uiPriority="67" w:unhideWhenUsed="0"/>
+    <w:lsdException w:name="Medium Grid 2" w:semiHidden="0" w:uiPriority="68" w:unhideWhenUsed="0"/>
+    <w:lsdException w:name="Medium Grid 3" w:semiHidden="0" w:uiPriority="69" w:unhideWhenUsed="0"/>
+    <w:lsdException w:name="Dark List" w:semiHidden="0" w:uiPriority="70" w:unhideWhenUsed="0"/>
+    <w:lsdException w:name="Colorful Shading" w:semiHidden="0" w:uiPriority="71" w:unhideWhenUsed="0"/>
+    <w:lsdException w:name="Colorful List" w:semiHidden="0" w:uiPriority="72" w:unhideWhenUsed="0"/>
+    <w:lsdException w:name="Colorful Grid" w:semiHidden="0" w:uiPriority="73" w:unhideWhenUsed="0"/>
+    <w:lsdException w:name="Light Shading Accent 1" w:semiHidden="0" w:uiPriority="60" w:unhideWhenUsed="0"/>
+    <w:lsdException w:name="Light List Accent 1" w:semiHidden="0" w:uiPriority="61" w:unhideWhenUsed="0"/>
+    <w:lsdException w:name="Light Grid Accent 1" w:semiHidden="0" w:uiPriority="62" w:unhideWhenUsed="0"/>
+    <w:lsdException w:name="Medium Shading 1 Accent 1" w:semiHidden="0" w:uiPriority="63" w:unhideWhenUsed="0"/>
+    <w:lsdException w:name="Medium Shading 2 Accent 1" w:semiHidden="0" w:uiPriority="64" w:unhideWhenUsed="0"/>
+    <w:lsdException w:name="Medium List 1 Accent 1" w:semiHidden="0" w:uiPriority="65" w:unhideWhenUsed="0"/>
+    <w:lsdException w:name="Revision" w:unhideWhenUsed="0"/>
+    <w:lsdException w:name="List Paragraph" w:semiHidden="0" w:uiPriority="34" w:unhideWhenUsed="0" w:qFormat="1"/>
+    <w:lsdException w:name="Quote" w:semiHidden="0" w:uiPriority="29" w:unhideWhenUsed="0" w:qFormat="1"/>
+    <w:lsdException w:name="Intense Quote" w:semiHidden="0" w:uiPriority="30" w:unhideWhenUsed="0" w:qFormat="1"/>
+    <w:lsdException w:name="Medium List 2 Accent 1" w:semiHidden="0" w:uiPriority="66" w:unhideWhenUsed="0"/>
+    <w:lsdException w:name="Medium Grid 1 Accent 1" w:semiHidden="0" w:uiPriority="67" w:unhideWhenUsed="0"/>
+    <w:lsdException w:name="Medium Grid 2 Accent 1" w:semiHidden="0" w:uiPriority="68" w:unhideWhenUsed="0"/>
+    <w:lsdException w:name="Medium Grid 3 Accent 1" w:semiHidden="0" w:uiPriority="69" w:unhideWhenUsed="0"/>
+    <w:lsdException w:name="Dark List Accent 1" w:semiHidden="0" w:uiPriority="70" w:unhideWhenUsed="0"/>
+    <w:lsdException w:name="Colorful Shading Accent 1" w:semiHidden="0" w:uiPriority="71" w:unhideWhenUsed="0"/>
+    <w:lsdException w:name="Colorful List Accent 1" w:semiHidden="0" w:uiPriority="72" w:unhideWhenUsed="0"/>
+    <w:lsdException w:name="Colorful Grid Accent 1" w:semiHidden="0" w:uiPriority="73" w:unhideWhenUsed="0"/>
+    <w:lsdException w:name="Light Shading Accent 2" w:semiHidden="0" w:uiPriority="60" w:unhideWhenUsed="0"/>
+    <w:lsdException w:name="Light List Accent 2" w:semiHidden="0" w:uiPriority="61" w:unhideWhenUsed="0"/>
+    <w:lsdException w:name="Light Grid Accent 2" w:semiHidden="0" w:uiPriority="62" w:unhideWhenUsed="0"/>
+    <w:lsdException w:name="Medium Shading 1 Accent 2" w:semiHidden="0" w:uiPriority="63" w:unhideWhenUsed="0"/>
+    <w:lsdException w:name="Medium Shading 2 Accent 2" w:semiHidden="0" w:uiPriority="64" w:unhideWhenUsed="0"/>
+    <w:lsdException w:name="Medium List 1 Accent 2" w:semiHidden="0" w:uiPriority="65" w:unhideWhenUsed="0"/>
+    <w:lsdException w:name="Medium List 2 Accent 2" w:semiHidden="0" w:uiPriority="66" w:unhideWhenUsed="0"/>
+    <w:lsdException w:name="Medium Grid 1 Accent 2" w:semiHidden="0" w:uiPriority="67" w:unhideWhenUsed="0"/>
+    <w:lsdException w:name="Medium Grid 2 Accent 2" w:semiHidden="0" w:uiPriority="68" w:unhideWhenUsed="0"/>
+    <w:lsdException w:name="Medium Grid 3 Accent 2" w:semiHidden="0" w:uiPriority="69" w:unhideWhenUsed="0"/>
+    <w:lsdException w:name="Dark List Accent 2" w:semiHidden="0" w:uiPriority="70" w:unhideWhenUsed="0"/>
+    <w:lsdException w:name="Colorful Shading Accent 2" w:semiHidden="0" w:uiPriority="71" w:unhideWhenUsed="0"/>
+    <w:lsdException w:name="Colorful List Accent 2" w:semiHidden="0" w:uiPriority="72" w:unhideWhenUsed="0"/>
+    <w:lsdException w:name="Colorful Grid Accent 2" w:semiHidden="0" w:uiPriority="73" w:unhideWhenUsed="0"/>
+    <w:lsdException w:name="Light Shading Accent 3" w:semiHidden="0" w:uiPriority="60" w:unhideWhenUsed="0"/>
+    <w:lsdException w:name="Light List Accent 3" w:semiHidden="0" w:uiPriority="61" w:unhideWhenUsed="0"/>
+    <w:lsdException w:name="Light Grid Accent 3" w:semiHidden="0" w:uiPriority="62" w:unhideWhenUsed="0"/>
+    <w:lsdException w:name="Medium Shading 1 Accent 3" w:semiHidden="0" w:uiPriority="63" w:unhideWhenUsed="0"/>
+    <w:lsdException w:name="Medium Shading 2 Accent 3" w:semiHidden="0" w:uiPriority="64" w:unhideWhenUsed="0"/>
+    <w:lsdException w:name="Medium List 1 Accent 3" w:semiHidden="0" w:uiPriority="65" w:unhideWhenUsed="0"/>
+    <w:lsdException w:name="Medium List 2 Accent 3" w:semiHidden="0" w:uiPriority="66" w:unhideWhenUsed="0"/>
+    <w:lsdException w:name="Medium Grid 1 Accent 3" w:semiHidden="0" w:uiPriority="67" w:unhideWhenUsed="0"/>
+    <w:lsdException w:name="Medium Grid 2 Accent 3" w:semiHidden="0" w:uiPriority="68" w:unhideWhenUsed="0"/>
+    <w:lsdException w:name="Medium Grid 3 Accent 3" w:semiHidden="0" w:uiPriority="69" w:unhideWhenUsed="0"/>
+    <w:lsdException w:name="Dark List Accent 3" w:semiHidden="0" w:uiPriority="70" w:unhideWhenUsed="0"/>
+    <w:lsdException w:name="Colorful Shading Accent 3" w:semiHidden="0" w:uiPriority="71" w:unhideWhenUsed="0"/>
+    <w:lsdException w:name="Colorful List Accent 3" w:semiHidden="0" w:uiPriority="72" w:unhideWhenUsed="0"/>
+    <w:lsdException w:name="Colorful Grid Accent 3" w:semiHidden="0" w:uiPriority="73" w:unhideWhenUsed="0"/>
+    <w:lsdException w:name="Light Shading Accent 4" w:semiHidden="0" w:uiPriority="60" w:unhideWhenUsed="0"/>
+    <w:lsdException w:name="Light List Accent 4" w:semiHidden="0" w:uiPriority="61" w:unhideWhenUsed="0"/>
+    <w:lsdException w:name="Light Grid Accent 4" w:semiHidden="0" w:uiPriority="62" w:unhideWhenUsed="0"/>
+    <w:lsdException w:name="Medium Shading 1 Accent 4" w:semiHidden="0" w:uiPriority="63" w:unhideWhenUsed="0"/>
+    <w:lsdException w:name="Medium Shading 2 Accent 4" w:semiHidden="0" w:uiPriority="64" w:unhideWhenUsed="0"/>
+    <w:lsdException w:name="Medium List 1 Accent 4" w:semiHidden="0" w:uiPriority="65" w:unhideWhenUsed="0"/>
+    <w:lsdException w:name="Medium List 2 Accent 4" w:semiHidden="0" w:uiPriority="66" w:unhideWhenUsed="0"/>
+    <w:lsdException w:name="Medium Grid 1 Accent 4" w:semiHidden="0" w:uiPriority="67" w:unhideWhenUsed="0"/>
+    <w:lsdException w:name="Medium Grid 2 Accent 4" w:semiHidden="0" w:uiPriority="68" w:unhideWhenUsed="0"/>
+    <w:lsdException w:name="Medium Grid 3 Accent 4" w:semiHidden="0" w:uiPriority="69" w:unhideWhenUsed="0"/>
+    <w:lsdException w:name="Dark List Accent 4" w:semiHidden="0" w:uiPriority="70" w:unhideWhenUsed="0"/>
+    <w:lsdException w:name="Colorful Shading Accent 4" w:semiHidden="0" w:uiPriority="71" w:unhideWhenUsed="0"/>
+    <w:lsdException w:name="Colorful List Accent 4" w:semiHidden="0" w:uiPriority="72" w:unhideWhenUsed="0"/>
+    <w:lsdException w:name="Colorful Grid Accent 4" w:semiHidden="0" w:uiPriority="73" w:unhideWhenUsed="0"/>
+    <w:lsdException w:name="Light Shading Accent 5" w:semiHidden="0" w:uiPriority="60" w:unhideWhenUsed="0"/>
+    <w:lsdException w:name="Light List Accent 5" w:semiHidden="0" w:uiPriority="61" w:unhideWhenUsed="0"/>
+    <w:lsdException w:name="Light Grid Accent 5" w:semiHidden="0" w:uiPriority="62" w:unhideWhenUsed="0"/>
+    <w:lsdException w:name="Medium Shading 1 Accent 5" w:semiHidden="0" w:uiPriority="63" w:unhideWhenUsed="0"/>
+    <w:lsdException w:name="Medium Shading 2 Accent 5" w:semiHidden="0" w:uiPriority="64" w:unhideWhenUsed="0"/>
+    <w:lsdException w:name="Medium List 1 Accent 5" w:semiHidden="0" w:uiPriority="65" w:unhideWhenUsed="0"/>
+    <w:lsdException w:name="Medium List 2 Accent 5" w:semiHidden="0" w:uiPriority="66" w:unhideWhenUsed="0"/>
+    <w:lsdException w:name="Medium Grid 1 Accent 5" w:semiHidden="0" w:uiPriority="67" w:unhideWhenUsed="0"/>
+    <w:lsdException w:name="Medium Grid 2 Accent 5" w:semiHidden="0" w:uiPriority="68" w:unhideWhenUsed="0"/>
+    <w:lsdException w:name="Medium Grid 3 Accent 5" w:semiHidden="0" w:uiPriority="69" w:unhideWhenUsed="0"/>
+    <w:lsdException w:name="Dark List Accent 5" w:semiHidden="0" w:uiPriority="70" w:unhideWhenUsed="0"/>
+    <w:lsdException w:name="Colorful Shading Accent 5" w:semiHidden="0" w:uiPriority="71" w:unhideWhenUsed="0"/>
+    <w:lsdException w:name="Colorful List Accent 5" w:semiHidden="0" w:uiPriority="72" w:unhideWhenUsed="0"/>
+    <w:lsdException w:name="Colorful Grid Accent 5" w:semiHidden="0" w:uiPriority="73" w:unhideWhenUsed="0"/>
+    <w:lsdException w:name="Light Shading Accent 6" w:semiHidden="0" w:uiPriority="60" w:unhideWhenUsed="0"/>
+    <w:lsdException w:name="Light List Accent 6" w:semiHidden="0" w:uiPriority="61" w:unhideWhenUsed="0"/>
+    <w:lsdException w:name="Light Grid Accent 6" w:semiHidden="0" w:uiPriority="62" w:unhideWhenUsed="0"/>
+    <w:lsdException w:name="Medium Shading 1 Accent 6" w:semiHidden="0" w:uiPriority="63" w:unhideWhenUsed="0"/>
+    <w:lsdException w:name="Medium Shading 2 Accent 6" w:semiHidden="0" w:uiPriority="64" w:unhideWhenUsed="0"/>
+    <w:lsdException w:name="Medium List 1 Accent 6" w:semiHidden="0" w:uiPriority="65" w:unhideWhenUsed="0"/>
+    <w:lsdException w:name="Medium List 2 Accent 6" w:semiHidden="0" w:uiPriority="66" w:unhideWhenUsed="0"/>
+    <w:lsdException w:name="Medium Grid 1 Accent 6" w:semiHidden="0" w:uiPriority="67" w:unhideWhenUsed="0"/>
+    <w:lsdException w:name="Medium Grid 2 Accent 6" w:semiHidden="0" w:uiPriority="68" w:unhideWhenUsed="0"/>
+    <w:lsdException w:name="Medium Grid 3 Accent 6" w:semiHidden="0" w:uiPriority="69" w:unhideWhenUsed="0"/>
+    <w:lsdException w:name="Dark List Accent 6" w:semiHidden="0" w:uiPriority="70" w:unhideWhenUsed="0"/>
+    <w:lsdException w:name="Colorful Shading Accent 6" w:semiHidden="0" w:uiPriority="71" w:unhideWhenUsed="0"/>
+    <w:lsdException w:name="Colorful List Accent 6" w:semiHidden="0" w:uiPriority="72" w:unhideWhenUsed="0"/>
+    <w:lsdException w:name="Colorful Grid Accent 6" w:semiHidden="0" w:uiPriority="73" w:unhideWhenUsed="0"/>
+    <w:lsdException w:name="Subtle Emphasis" w:semiHidden="0" w:uiPriority="19" w:unhideWhenUsed="0" w:qFormat="1"/>
+    <w:lsdException w:name="Intense Emphasis" w:semiHidden="0" w:uiPriority="21" w:unhideWhenUsed="0" w:qFormat="1"/>
+    <w:lsdException w:name="Subtle Reference" w:semiHidden="0" w:uiPriority="31" w:unhideWhenUsed="0" w:qFormat="1"/>
+    <w:lsdException w:name="Intense Reference" w:semiHidden="0" w:uiPriority="32" w:unhideWhenUsed="0" w:qFormat="1"/>
+    <w:lsdException w:name="Book Title" w:semiHidden="0" w:uiPriority="33" w:unhideWhenUsed="0" w:qFormat="1"/>
+    <w:lsdException w:name="Bibliography" w:uiPriority="37"/>
+    <w:lsdException w:name="TOC Heading" w:uiPriority="39" w:qFormat="1"/>
   </w:latentStyles>
-  <w:style w:type="paragraph" w:default="1" w:styleId="Standard">
+  <w:style w:type="paragraph" w:default="1" w:styleId="Normal">
     <w:name w:val="Normal"/>
     <w:qFormat/>
+    <w:rsid w:val="001B75EC"/>
   </w:style>
-  <w:style w:type="paragraph" w:styleId="berschrift1">
+  <w:style w:type="paragraph" w:styleId="Heading1">
     <w:name w:val="heading 1"/>
-    <w:basedOn w:val="Standard"/>
-    <w:link w:val="berschrift1Zchn"/>
+    <w:basedOn w:val="Normal"/>
+    <w:link w:val="Heading1Char"/>
     <w:uiPriority w:val="9"/>
     <w:qFormat/>
     <w:rsid w:val="00C55AA5"/>
@@ -6672,17 +6109,18 @@
       <w:lang w:eastAsia="de-DE"/>
     </w:rPr>
   </w:style>
-  <w:style w:type="character" w:default="1" w:styleId="Absatz-Standardschriftart">
+  <w:style w:type="character" w:default="1" w:styleId="DefaultParagraphFont">
     <w:name w:val="Default Paragraph Font"/>
     <w:uiPriority w:val="1"/>
     <w:semiHidden/>
     <w:unhideWhenUsed/>
   </w:style>
-  <w:style w:type="table" w:default="1" w:styleId="NormaleTabelle">
+  <w:style w:type="table" w:default="1" w:styleId="TableNormal">
     <w:name w:val="Normal Table"/>
     <w:uiPriority w:val="99"/>
     <w:semiHidden/>
     <w:unhideWhenUsed/>
+    <w:qFormat/>
     <w:tblPr>
       <w:tblInd w:w="0" w:type="dxa"/>
       <w:tblCellMar>
@@ -6693,16 +6131,16 @@
       </w:tblCellMar>
     </w:tblPr>
   </w:style>
-  <w:style w:type="numbering" w:default="1" w:styleId="KeineListe">
+  <w:style w:type="numbering" w:default="1" w:styleId="NoList">
     <w:name w:val="No List"/>
     <w:uiPriority w:val="99"/>
     <w:semiHidden/>
     <w:unhideWhenUsed/>
   </w:style>
-  <w:style w:type="character" w:customStyle="1" w:styleId="berschrift1Zchn">
-    <w:name w:val="Überschrift 1 Zchn"/>
-    <w:basedOn w:val="Absatz-Standardschriftart"/>
-    <w:link w:val="berschrift1"/>
+  <w:style w:type="character" w:customStyle="1" w:styleId="Heading1Char">
+    <w:name w:val="Heading 1 Char"/>
+    <w:basedOn w:val="DefaultParagraphFont"/>
+    <w:link w:val="Heading1"/>
     <w:uiPriority w:val="9"/>
     <w:rsid w:val="00C55AA5"/>
     <w:rPr>
@@ -6717,7 +6155,7 @@
   </w:style>
   <w:style w:type="paragraph" w:customStyle="1" w:styleId="Standard1">
     <w:name w:val="Standard1"/>
-    <w:basedOn w:val="Standard"/>
+    <w:basedOn w:val="Normal"/>
     <w:rsid w:val="00C55AA5"/>
     <w:pPr>
       <w:spacing w:before="100" w:beforeAutospacing="1" w:after="100" w:afterAutospacing="1" w:line="240" w:lineRule="auto"/>
@@ -6731,12 +6169,12 @@
   </w:style>
   <w:style w:type="character" w:customStyle="1" w:styleId="normalchar">
     <w:name w:val="normal__char"/>
-    <w:basedOn w:val="Absatz-Standardschriftart"/>
+    <w:basedOn w:val="DefaultParagraphFont"/>
     <w:rsid w:val="00C55AA5"/>
   </w:style>
   <w:style w:type="character" w:customStyle="1" w:styleId="apple-converted-space">
     <w:name w:val="apple-converted-space"/>
-    <w:basedOn w:val="Absatz-Standardschriftart"/>
+    <w:basedOn w:val="DefaultParagraphFont"/>
     <w:rsid w:val="00C55AA5"/>
   </w:style>
   <w:style w:type="paragraph" w:customStyle="1" w:styleId="Default">
@@ -6757,7 +6195,7 @@
   </w:style>
   <w:style w:type="paragraph" w:customStyle="1" w:styleId="grid0020table002030020accent00205">
     <w:name w:val="grid_0020table_00203_0020accent_00205"/>
-    <w:basedOn w:val="Standard"/>
+    <w:basedOn w:val="Normal"/>
     <w:rsid w:val="00C55AA5"/>
     <w:pPr>
       <w:spacing w:before="100" w:beforeAutospacing="1" w:after="100" w:afterAutospacing="1" w:line="240" w:lineRule="auto"/>
@@ -6771,12 +6209,12 @@
   </w:style>
   <w:style w:type="character" w:customStyle="1" w:styleId="grid0020table002030020accent00205char">
     <w:name w:val="grid_0020table_00203_0020accent_00205__char"/>
-    <w:basedOn w:val="Absatz-Standardschriftart"/>
+    <w:basedOn w:val="DefaultParagraphFont"/>
     <w:rsid w:val="00C55AA5"/>
   </w:style>
   <w:style w:type="paragraph" w:customStyle="1" w:styleId="default0">
     <w:name w:val="default"/>
-    <w:basedOn w:val="Standard"/>
+    <w:basedOn w:val="Normal"/>
     <w:rsid w:val="00E01FFD"/>
     <w:pPr>
       <w:spacing w:before="100" w:beforeAutospacing="1" w:after="100" w:afterAutospacing="1" w:line="240" w:lineRule="auto"/>
@@ -6790,18 +6228,19 @@
   </w:style>
   <w:style w:type="character" w:customStyle="1" w:styleId="defaultchar">
     <w:name w:val="default__char"/>
-    <w:basedOn w:val="Absatz-Standardschriftart"/>
+    <w:basedOn w:val="DefaultParagraphFont"/>
     <w:rsid w:val="00E01FFD"/>
   </w:style>
-  <w:style w:type="table" w:styleId="Tabellenraster">
+  <w:style w:type="table" w:styleId="TableGrid">
     <w:name w:val="Table Grid"/>
-    <w:basedOn w:val="NormaleTabelle"/>
+    <w:basedOn w:val="TableNormal"/>
     <w:uiPriority w:val="39"/>
     <w:rsid w:val="007D0D85"/>
     <w:pPr>
       <w:spacing w:after="0" w:line="240" w:lineRule="auto"/>
     </w:pPr>
     <w:tblPr>
+      <w:tblInd w:w="0" w:type="dxa"/>
       <w:tblBorders>
         <w:top w:val="single" w:sz="4" w:space="0" w:color="auto"/>
         <w:left w:val="single" w:sz="4" w:space="0" w:color="auto"/>
@@ -6810,11 +6249,17 @@
         <w:insideH w:val="single" w:sz="4" w:space="0" w:color="auto"/>
         <w:insideV w:val="single" w:sz="4" w:space="0" w:color="auto"/>
       </w:tblBorders>
+      <w:tblCellMar>
+        <w:top w:w="0" w:type="dxa"/>
+        <w:left w:w="108" w:type="dxa"/>
+        <w:bottom w:w="0" w:type="dxa"/>
+        <w:right w:w="108" w:type="dxa"/>
+      </w:tblCellMar>
     </w:tblPr>
   </w:style>
-  <w:style w:type="paragraph" w:styleId="Listenabsatz">
+  <w:style w:type="paragraph" w:styleId="ListParagraph">
     <w:name w:val="List Paragraph"/>
-    <w:basedOn w:val="Standard"/>
+    <w:basedOn w:val="Normal"/>
     <w:uiPriority w:val="34"/>
     <w:qFormat/>
     <w:rsid w:val="007D0D85"/>
@@ -6825,7 +6270,7 @@
   </w:style>
   <w:style w:type="character" w:customStyle="1" w:styleId="table0020gridchar">
     <w:name w:val="table_0020grid__char"/>
-    <w:basedOn w:val="Absatz-Standardschriftart"/>
+    <w:basedOn w:val="DefaultParagraphFont"/>
     <w:rsid w:val="00CC760E"/>
   </w:style>
 </w:styles>
@@ -6874,7 +6319,7 @@
     </a:clrScheme>
     <a:fontScheme name="Larissa">
       <a:majorFont>
-        <a:latin typeface="Calibri Light" panose="020F0302020204030204"/>
+        <a:latin typeface="Calibri Light"/>
         <a:ea typeface=""/>
         <a:cs typeface=""/>
         <a:font script="Jpan" typeface="ＭＳ ゴシック"/>
@@ -6909,7 +6354,7 @@
         <a:font script="Geor" typeface="Sylfaen"/>
       </a:majorFont>
       <a:minorFont>
-        <a:latin typeface="Calibri" panose="020F0502020204030204"/>
+        <a:latin typeface="Calibri"/>
         <a:ea typeface=""/>
         <a:cs typeface=""/>
         <a:font script="Jpan" typeface="ＭＳ 明朝"/>
@@ -7086,7 +6531,7 @@
   <a:extraClrSchemeLst/>
   <a:extLst>
     <a:ext uri="{05A4C25C-085E-4340-85A3-A5531E510DB2}">
-      <thm15:themeFamily xmlns:thm15="http://schemas.microsoft.com/office/thememl/2012/main" name="Office Theme" id="{62F939B6-93AF-4DB8-9C6B-D6C7DFDC589F}" vid="{4A3C46E8-61CC-4603-A589-7422A47A8E4A}"/>
+      <thm15:themeFamily xmlns:thm15="http://schemas.microsoft.com/office/thememl/2012/main" xmlns="" name="Office Theme" id="{62F939B6-93AF-4DB8-9C6B-D6C7DFDC589F}" vid="{4A3C46E8-61CC-4603-A589-7422A47A8E4A}"/>
     </a:ext>
   </a:extLst>
 </a:theme>

</xml_diff>